<commit_message>
xong giao lại cho tấn với trí đa tạ
</commit_message>
<xml_diff>
--- a/DoAn_Nhom9.docx
+++ b/DoAn_Nhom9.docx
@@ -4322,11 +4322,15 @@
       </w:tr>
     </w:tbl>
     <w:p/>
+    <w:p/>
+    <w:p/>
+    <w:p/>
     <w:p>
       <w:pPr>
         <w:pStyle w:val="Heading2"/>
       </w:pPr>
       <w:r>
+        <w:lastRenderedPageBreak/>
         <w:t>KẾ HOẠCH XÂY DỰNG LÀM VIỆC NHÓM</w:t>
       </w:r>
     </w:p>
@@ -4456,7 +4460,6 @@
                 <w:color w:val="000000"/>
                 <w:szCs w:val="24"/>
               </w:rPr>
-              <w:lastRenderedPageBreak/>
               <w:t>(chính)</w:t>
             </w:r>
             <w:r>
@@ -4521,7 +4524,6 @@
               <w:jc w:val="center"/>
             </w:pPr>
             <w:r>
-              <w:lastRenderedPageBreak/>
               <w:t>2</w:t>
             </w:r>
           </w:p>
@@ -4697,14 +4699,12 @@
             <w:tcW w:w="5174" w:type="dxa"/>
           </w:tcPr>
           <w:p>
-            <w:proofErr w:type="spellStart"/>
             <w:r>
               <w:rPr>
                 <w:lang w:val="en-US"/>
               </w:rPr>
               <w:t>Thiết</w:t>
             </w:r>
-            <w:proofErr w:type="spellEnd"/>
             <w:r>
               <w:t xml:space="preserve"> kế,</w:t>
             </w:r>
@@ -4842,6 +4842,7 @@
           <w:szCs w:val="26"/>
           <w:lang w:val="vi-VN" w:eastAsia="vi-VN"/>
         </w:rPr>
+        <w:lastRenderedPageBreak/>
         <w:t>Mỗi thành viên trong nhóm hiểu được quy cách làm việc nhóm, làm quen với các công cụ hỗ trợ làm việc nhóm và khai thác hiệu quả khả năng của mỗi thành viên.</w:t>
       </w:r>
     </w:p>
@@ -4892,7 +4893,6 @@
           <w:szCs w:val="26"/>
           <w:lang w:val="vi-VN" w:eastAsia="vi-VN"/>
         </w:rPr>
-        <w:lastRenderedPageBreak/>
         <w:t xml:space="preserve">Với mỗi công việc được phân công, mỗi thành viên sẽ thiết lập các mục tiêu phù hợp với từng công việc, sao cho phù hợp với khả năng của các thành viên trong nhóm. </w:t>
       </w:r>
     </w:p>
@@ -5049,52 +5049,569 @@
     </w:p>
     <w:p>
       <w:pPr>
+        <w:pStyle w:val="ListParagraph"/>
+        <w:numPr>
+          <w:ilvl w:val="0"/>
+          <w:numId w:val="30"/>
+        </w:numPr>
+        <w:spacing w:line="360" w:lineRule="auto"/>
+        <w:jc w:val="both"/>
         <w:rPr>
           <w:b/>
-          <w:lang w:eastAsia="vi-VN"/>
+          <w:lang w:val="vi-VN" w:eastAsia="vi-VN"/>
         </w:rPr>
       </w:pPr>
       <w:r>
         <w:rPr>
           <w:b/>
-          <w:lang w:eastAsia="vi-VN"/>
-        </w:rPr>
-        <w:t>Phần mềm của nhóm em sử dụng mô hình thác nước mở rộng.</w:t>
-      </w:r>
-    </w:p>
-    <w:p>
-      <w:pPr>
-        <w:ind w:firstLine="576"/>
-        <w:rPr>
-          <w:lang w:eastAsia="vi-VN"/>
-        </w:rPr>
-      </w:pPr>
-      <w:r>
-        <w:rPr>
-          <w:lang w:eastAsia="vi-VN"/>
-        </w:rPr>
-        <w:t>Mô hình thác nước là gì?</w:t>
-      </w:r>
-    </w:p>
-    <w:p>
-      <w:pPr>
-        <w:ind w:firstLine="576"/>
-        <w:rPr>
-          <w:lang w:eastAsia="vi-VN"/>
-        </w:rPr>
-      </w:pPr>
-      <w:r>
-        <w:rPr>
-          <w:lang w:eastAsia="vi-VN"/>
-        </w:rPr>
-        <w:t xml:space="preserve">Mô hình thác nước là một ví dụ của mô hình Sequential (Tuần tự). Trong mô hình này, hoạt động phát triển phần mềm được chia thành các giai đoạn khác nhau và từng giai đoạn bao gồm hàng loạt các nhiệm vụ và có các mục tiêu khác nhau. Mô hình Thác nước là giai đoạn đầu trong quá trình SDLC. Trên thực tế, nó là mô hình đầu tiên được sử dụng rộng rãi trong ngành công nghiệp phần mềm. Nó được chia thành các pha, đầu ra của một pha trở thành đầu vào của pha tiếp theo. Nó là giai đoạn bắt buộc được hoàn thành trước khi bắt đầu giai đoạn tiếp theo. Nói tóm lại, không có sự chồng chéo nào trong mô hình thác nước. Trong thác nước, sự phát triển của một pha chỉ bắt đầu khi giai đoạn trước hoàn thành. Do tính chất này, mỗi giai đoạn của mô hình thác nước phải được xác định khá chính xác. Các giai đoạn chuyển từ mức </w:t>
-      </w:r>
-      <w:r>
-        <w:rPr>
-          <w:lang w:eastAsia="vi-VN"/>
+          <w:lang w:val="vi-VN" w:eastAsia="vi-VN"/>
+        </w:rPr>
+        <w:t>Sử dụng mô hình thác nước để thiết kế kiến trúc phần mềm.</w:t>
+      </w:r>
+    </w:p>
+    <w:p>
+      <w:pPr>
+        <w:pStyle w:val="ListParagraph"/>
+        <w:numPr>
+          <w:ilvl w:val="1"/>
+          <w:numId w:val="30"/>
+        </w:numPr>
+        <w:spacing w:line="360" w:lineRule="auto"/>
+        <w:jc w:val="both"/>
+        <w:rPr>
+          <w:lang w:val="vi-VN" w:eastAsia="vi-VN"/>
+        </w:rPr>
+      </w:pPr>
+      <w:r>
+        <w:rPr>
+          <w:lang w:val="vi-VN" w:eastAsia="vi-VN"/>
+        </w:rPr>
+        <w:t>Mô hình thác nước, còn được gọ</w:t>
+      </w:r>
+      <w:r>
+        <w:rPr>
+          <w:lang w:val="vi-VN" w:eastAsia="vi-VN"/>
+        </w:rPr>
+        <w:t>i là "waterfall model"</w:t>
+      </w:r>
+      <w:r>
+        <w:rPr>
+          <w:lang w:val="vi-VN" w:eastAsia="vi-VN"/>
+        </w:rPr>
+        <w:t xml:space="preserve">, là một quy trình phát triển phần mềm theo kiểu tuần tự, tuyến tính. Quy trình này chia dự án phát triển phần mềm thành các giai đoạn rõ ràng và tuần tự, trong đó mỗi giai đoạn chỉ bắt đầu sau khi giai đoạn trước đã hoàn thành. Mô hình thác nước bao gồm các giai đoạn sau: </w:t>
+      </w:r>
+    </w:p>
+    <w:p>
+      <w:pPr>
+        <w:pStyle w:val="ListParagraph"/>
+        <w:numPr>
+          <w:ilvl w:val="2"/>
+          <w:numId w:val="30"/>
+        </w:numPr>
+        <w:spacing w:line="360" w:lineRule="auto"/>
+        <w:jc w:val="both"/>
+        <w:rPr>
+          <w:lang w:val="vi-VN" w:eastAsia="vi-VN"/>
+        </w:rPr>
+      </w:pPr>
+      <w:r>
+        <w:rPr>
+          <w:lang w:val="vi-VN" w:eastAsia="vi-VN"/>
+        </w:rPr>
+        <w:t>Khảo sát hiện trạng và xác định yêu cầu</w:t>
+      </w:r>
+      <w:r>
+        <w:rPr>
+          <w:lang w:val="vi-VN" w:eastAsia="vi-VN"/>
+        </w:rPr>
+        <w:t xml:space="preserve">: </w:t>
+      </w:r>
+      <w:r>
+        <w:rPr>
+          <w:lang w:val="vi-VN" w:eastAsia="vi-VN"/>
+        </w:rPr>
+        <w:t>Xác định quy trình nghiệp vụ, thu thập biểu mẫu thống kê</w:t>
+      </w:r>
+      <w:r>
+        <w:rPr>
+          <w:lang w:val="vi-VN" w:eastAsia="vi-VN"/>
+        </w:rPr>
+        <w:t>.</w:t>
+      </w:r>
+    </w:p>
+    <w:p>
+      <w:pPr>
+        <w:pStyle w:val="ListParagraph"/>
+        <w:numPr>
+          <w:ilvl w:val="2"/>
+          <w:numId w:val="30"/>
+        </w:numPr>
+        <w:spacing w:line="360" w:lineRule="auto"/>
+        <w:jc w:val="both"/>
+        <w:rPr>
+          <w:lang w:val="vi-VN" w:eastAsia="vi-VN"/>
+        </w:rPr>
+      </w:pPr>
+      <w:r>
+        <w:rPr>
+          <w:lang w:val="vi-VN" w:eastAsia="vi-VN"/>
         </w:rPr>
         <w:lastRenderedPageBreak/>
-        <w:t>cao xuống mức thấp hơn, giống như một thác nước nên mô hình này được đặt tên là mô hình thác nước.</w:t>
+        <w:t>Phân tích: Phân tích khả thi, xây dựng mô hình dữ liệu ở mức quan niệm (ERD, DFD hoặc các sơ đồ UML), cho ra phương án triển khai hệ thống.</w:t>
+      </w:r>
+      <w:r>
+        <w:rPr>
+          <w:lang w:val="vi-VN" w:eastAsia="vi-VN"/>
+        </w:rPr>
+        <w:t xml:space="preserve"> </w:t>
+      </w:r>
+    </w:p>
+    <w:p>
+      <w:pPr>
+        <w:pStyle w:val="ListParagraph"/>
+        <w:numPr>
+          <w:ilvl w:val="2"/>
+          <w:numId w:val="30"/>
+        </w:numPr>
+        <w:spacing w:line="360" w:lineRule="auto"/>
+        <w:jc w:val="both"/>
+        <w:rPr>
+          <w:lang w:val="vi-VN" w:eastAsia="vi-VN"/>
+        </w:rPr>
+      </w:pPr>
+      <w:r>
+        <w:rPr>
+          <w:lang w:val="vi-VN" w:eastAsia="vi-VN"/>
+        </w:rPr>
+        <w:t>Thiết kế: Xác định các yêu cầu kỹ thuật cụ thể và thiết kế hệ</w:t>
+      </w:r>
+      <w:r>
+        <w:rPr>
+          <w:lang w:val="vi-VN" w:eastAsia="vi-VN"/>
+        </w:rPr>
+        <w:t xml:space="preserve"> dữ liệu, xử lý, giao diện</w:t>
+      </w:r>
+      <w:r>
+        <w:rPr>
+          <w:lang w:val="vi-VN" w:eastAsia="vi-VN"/>
+        </w:rPr>
+        <w:t xml:space="preserve"> theo các yêu cầ</w:t>
+      </w:r>
+      <w:r>
+        <w:rPr>
+          <w:lang w:val="vi-VN" w:eastAsia="vi-VN"/>
+        </w:rPr>
+        <w:t>u đó với nội dung hồ sơ thiết kế gồm:</w:t>
+      </w:r>
+    </w:p>
+    <w:p>
+      <w:pPr>
+        <w:pStyle w:val="ListParagraph"/>
+        <w:numPr>
+          <w:ilvl w:val="3"/>
+          <w:numId w:val="30"/>
+        </w:numPr>
+        <w:spacing w:line="360" w:lineRule="auto"/>
+        <w:jc w:val="both"/>
+        <w:rPr>
+          <w:lang w:val="vi-VN" w:eastAsia="vi-VN"/>
+        </w:rPr>
+      </w:pPr>
+      <w:r>
+        <w:rPr>
+          <w:lang w:val="vi-VN" w:eastAsia="vi-VN"/>
+        </w:rPr>
+        <w:t>Mô hình PDM/ sơ đồ thiết kế UML</w:t>
+      </w:r>
+    </w:p>
+    <w:p>
+      <w:pPr>
+        <w:pStyle w:val="ListParagraph"/>
+        <w:numPr>
+          <w:ilvl w:val="3"/>
+          <w:numId w:val="30"/>
+        </w:numPr>
+        <w:spacing w:line="360" w:lineRule="auto"/>
+        <w:jc w:val="both"/>
+        <w:rPr>
+          <w:lang w:val="vi-VN" w:eastAsia="vi-VN"/>
+        </w:rPr>
+      </w:pPr>
+      <w:r>
+        <w:rPr>
+          <w:lang w:val="vi-VN" w:eastAsia="vi-VN"/>
+        </w:rPr>
+        <w:t>Kiến trúc module</w:t>
+      </w:r>
+    </w:p>
+    <w:p>
+      <w:pPr>
+        <w:pStyle w:val="ListParagraph"/>
+        <w:numPr>
+          <w:ilvl w:val="3"/>
+          <w:numId w:val="30"/>
+        </w:numPr>
+        <w:spacing w:line="360" w:lineRule="auto"/>
+        <w:jc w:val="both"/>
+        <w:rPr>
+          <w:lang w:val="vi-VN" w:eastAsia="vi-VN"/>
+        </w:rPr>
+      </w:pPr>
+      <w:r>
+        <w:rPr>
+          <w:lang w:val="vi-VN" w:eastAsia="vi-VN"/>
+        </w:rPr>
+        <w:t>Hệ thống chức năng</w:t>
+      </w:r>
+    </w:p>
+    <w:p>
+      <w:pPr>
+        <w:pStyle w:val="ListParagraph"/>
+        <w:numPr>
+          <w:ilvl w:val="3"/>
+          <w:numId w:val="30"/>
+        </w:numPr>
+        <w:spacing w:line="360" w:lineRule="auto"/>
+        <w:jc w:val="both"/>
+        <w:rPr>
+          <w:lang w:val="vi-VN" w:eastAsia="vi-VN"/>
+        </w:rPr>
+      </w:pPr>
+      <w:r>
+        <w:rPr>
+          <w:lang w:val="vi-VN" w:eastAsia="vi-VN"/>
+        </w:rPr>
+        <w:t>Hệ thống giao diện</w:t>
+      </w:r>
+    </w:p>
+    <w:p>
+      <w:pPr>
+        <w:pStyle w:val="ListParagraph"/>
+        <w:numPr>
+          <w:ilvl w:val="2"/>
+          <w:numId w:val="30"/>
+        </w:numPr>
+        <w:spacing w:line="360" w:lineRule="auto"/>
+        <w:jc w:val="both"/>
+        <w:rPr>
+          <w:lang w:val="vi-VN" w:eastAsia="vi-VN"/>
+        </w:rPr>
+      </w:pPr>
+      <w:r>
+        <w:rPr>
+          <w:lang w:val="vi-VN" w:eastAsia="vi-VN"/>
+        </w:rPr>
+        <w:t>Cài đặt</w:t>
+      </w:r>
+      <w:r>
+        <w:rPr>
+          <w:lang w:val="vi-VN" w:eastAsia="vi-VN"/>
+        </w:rPr>
+        <w:t xml:space="preserve">: </w:t>
+      </w:r>
+      <w:r>
+        <w:rPr>
+          <w:lang w:val="vi-VN" w:eastAsia="vi-VN"/>
+        </w:rPr>
+        <w:t>Dựa vào thiết kế thực hiện cài đặt CSDL, giao diện, xử lý</w:t>
+      </w:r>
+      <w:r>
+        <w:rPr>
+          <w:lang w:val="vi-VN" w:eastAsia="vi-VN"/>
+        </w:rPr>
+        <w:t xml:space="preserve">. </w:t>
+      </w:r>
+    </w:p>
+    <w:p>
+      <w:pPr>
+        <w:pStyle w:val="ListParagraph"/>
+        <w:numPr>
+          <w:ilvl w:val="2"/>
+          <w:numId w:val="30"/>
+        </w:numPr>
+        <w:spacing w:line="360" w:lineRule="auto"/>
+        <w:jc w:val="both"/>
+        <w:rPr>
+          <w:lang w:val="vi-VN" w:eastAsia="vi-VN"/>
+        </w:rPr>
+      </w:pPr>
+      <w:r>
+        <w:rPr>
+          <w:lang w:val="vi-VN" w:eastAsia="vi-VN"/>
+        </w:rPr>
+        <w:t xml:space="preserve">Kiểm thử: </w:t>
+      </w:r>
+      <w:r>
+        <w:rPr>
+          <w:lang w:val="vi-VN" w:eastAsia="vi-VN"/>
+        </w:rPr>
+        <w:t>Kiểm lỗi, kiểm lỗi phân hệ, kiểm lỗi hệ thống</w:t>
+      </w:r>
+      <w:r>
+        <w:rPr>
+          <w:lang w:val="vi-VN" w:eastAsia="vi-VN"/>
+        </w:rPr>
+        <w:t xml:space="preserve">. </w:t>
+      </w:r>
+    </w:p>
+    <w:p>
+      <w:pPr>
+        <w:pStyle w:val="ListParagraph"/>
+        <w:numPr>
+          <w:ilvl w:val="2"/>
+          <w:numId w:val="30"/>
+        </w:numPr>
+        <w:spacing w:line="360" w:lineRule="auto"/>
+        <w:jc w:val="both"/>
+        <w:rPr>
+          <w:lang w:val="vi-VN" w:eastAsia="vi-VN"/>
+        </w:rPr>
+      </w:pPr>
+      <w:r>
+        <w:rPr>
+          <w:lang w:val="vi-VN" w:eastAsia="vi-VN"/>
+        </w:rPr>
+        <w:t xml:space="preserve">Triển khai: </w:t>
+      </w:r>
+      <w:r>
+        <w:rPr>
+          <w:lang w:val="vi-VN" w:eastAsia="vi-VN"/>
+        </w:rPr>
+        <w:t>Đóng gói sản phẩm, cài đặt thử nghiệm với dữ liệu thật của khách hàng và hướng dẫn sử dụng</w:t>
+      </w:r>
+      <w:r>
+        <w:rPr>
+          <w:lang w:val="vi-VN" w:eastAsia="vi-VN"/>
+        </w:rPr>
+        <w:t>.</w:t>
+      </w:r>
+    </w:p>
+    <w:p>
+      <w:pPr>
+        <w:pStyle w:val="ListParagraph"/>
+        <w:numPr>
+          <w:ilvl w:val="2"/>
+          <w:numId w:val="30"/>
+        </w:numPr>
+        <w:spacing w:line="360" w:lineRule="auto"/>
+        <w:jc w:val="both"/>
+        <w:rPr>
+          <w:lang w:val="vi-VN" w:eastAsia="vi-VN"/>
+        </w:rPr>
+      </w:pPr>
+      <w:r>
+        <w:rPr>
+          <w:lang w:val="vi-VN" w:eastAsia="vi-VN"/>
+        </w:rPr>
+        <w:t xml:space="preserve">Bảo trì: Cung cấp hỗ trợ, bảo trì và nâng cấp phần mềm sau khi đã triển khai. </w:t>
+      </w:r>
+    </w:p>
+    <w:p>
+      <w:pPr>
+        <w:pStyle w:val="ListParagraph"/>
+        <w:numPr>
+          <w:ilvl w:val="1"/>
+          <w:numId w:val="30"/>
+        </w:numPr>
+        <w:spacing w:line="360" w:lineRule="auto"/>
+        <w:jc w:val="both"/>
+        <w:rPr>
+          <w:lang w:val="vi-VN" w:eastAsia="vi-VN"/>
+        </w:rPr>
+      </w:pPr>
+      <w:r>
+        <w:rPr>
+          <w:lang w:val="vi-VN" w:eastAsia="vi-VN"/>
+        </w:rPr>
+        <w:t xml:space="preserve">Ưu điểm của mô hình thác nước </w:t>
+      </w:r>
+    </w:p>
+    <w:p>
+      <w:pPr>
+        <w:pStyle w:val="ListParagraph"/>
+        <w:numPr>
+          <w:ilvl w:val="2"/>
+          <w:numId w:val="30"/>
+        </w:numPr>
+        <w:spacing w:line="360" w:lineRule="auto"/>
+        <w:jc w:val="both"/>
+        <w:rPr>
+          <w:lang w:val="vi-VN" w:eastAsia="vi-VN"/>
+        </w:rPr>
+      </w:pPr>
+      <w:r>
+        <w:rPr>
+          <w:lang w:val="vi-VN" w:eastAsia="vi-VN"/>
+        </w:rPr>
+        <w:t xml:space="preserve">Dù mô hình thác nước đã dần dần biến mất trong vài năm trở lại đây nhường chỗ cho các mô hình linh hoạt(agile) hơn, nó vẫn đem lại một số lợi ích, đặc biệt trong các dự án và tổ chức lớn mà cần các giai đoạn và hạn hoàn thành của công việc nằm trong những thác nước này. </w:t>
+      </w:r>
+    </w:p>
+    <w:p>
+      <w:pPr>
+        <w:pStyle w:val="ListParagraph"/>
+        <w:numPr>
+          <w:ilvl w:val="2"/>
+          <w:numId w:val="30"/>
+        </w:numPr>
+        <w:spacing w:line="360" w:lineRule="auto"/>
+        <w:jc w:val="both"/>
+        <w:rPr>
+          <w:lang w:val="vi-VN" w:eastAsia="vi-VN"/>
+        </w:rPr>
+      </w:pPr>
+      <w:r>
+        <w:rPr>
+          <w:lang w:val="vi-VN" w:eastAsia="vi-VN"/>
+        </w:rPr>
+        <w:t>Thích nghi tốt với những nhóm linh hoạt: Dù không chỉ mình mô hình thác nước có ưu điểm này, ứng dụng nó giúp toàn bộ dự án được duy trì kỹ càng, có mục tiêu bao quát và thiết kế có cấu trúc nhờ vào việc phác thảo và pha tài liệu hóa từ trước. Điều này rất phù hợp với những nhóm lớn mà thường có các thành viên rời khỏi hoặc tham gia mới trong các chu trình sống của dự án. Nó cho phép thiết kế cốt lõi của dự án được đặt chủ yếu trong một tài liệu cụ thể, chứ không chỉ ở một thành viên nào đó của nhóm.</w:t>
+      </w:r>
+    </w:p>
+    <w:p>
+      <w:pPr>
+        <w:pStyle w:val="ListParagraph"/>
+        <w:numPr>
+          <w:ilvl w:val="2"/>
+          <w:numId w:val="30"/>
+        </w:numPr>
+        <w:spacing w:line="360" w:lineRule="auto"/>
+        <w:jc w:val="both"/>
+        <w:rPr>
+          <w:lang w:val="vi-VN" w:eastAsia="vi-VN"/>
+        </w:rPr>
+      </w:pPr>
+      <w:r>
+        <w:rPr>
+          <w:lang w:val="vi-VN" w:eastAsia="vi-VN"/>
+        </w:rPr>
+        <w:lastRenderedPageBreak/>
+        <w:t xml:space="preserve"> Áp đặt một tổ chức có kết cấu chặt chẽ: Điều này có thể bị coi là gánh nặng hơn là một lợi thế, nhưng sự thật là để duy trì mô hình thác nước bắt dự án, và thậm chí cả tổ chức xây dựng một dự án vô cùng chính xác, tuân nghiêm ngặt theo thiết kế và cấu tạo của nó. Những dự án lớn sẽ cần bao gồm những tiến trình cụ thể để quản lý toàn bộ khía cạnh của dự án, từ thiết kế và phát triển đến kiểm thử và triển khai. </w:t>
+      </w:r>
+    </w:p>
+    <w:p>
+      <w:pPr>
+        <w:pStyle w:val="ListParagraph"/>
+        <w:numPr>
+          <w:ilvl w:val="2"/>
+          <w:numId w:val="30"/>
+        </w:numPr>
+        <w:spacing w:line="360" w:lineRule="auto"/>
+        <w:jc w:val="both"/>
+        <w:rPr>
+          <w:lang w:val="vi-VN" w:eastAsia="vi-VN"/>
+        </w:rPr>
+      </w:pPr>
+      <w:r>
+        <w:rPr>
+          <w:lang w:val="vi-VN" w:eastAsia="vi-VN"/>
+        </w:rPr>
+        <w:t xml:space="preserve">Cho phép những thay đổi thiết kế sớm: Mặc dù sẽ rất khó để thay đổi thiết kế ở những giai đoạn sau, phương pháp thác nước giúp triển khai các thay đổi ở đầu vòng đời của ứng dụng khá dễ dàng. Vì chưa hề có mã hay bất cứ triển khai nào ở giai đoạn này, việc chỉnh sửa các tài liệu trở nên nhanh chóng và vô cùng đơn giản. </w:t>
+      </w:r>
+    </w:p>
+    <w:p>
+      <w:pPr>
+        <w:pStyle w:val="ListParagraph"/>
+        <w:numPr>
+          <w:ilvl w:val="2"/>
+          <w:numId w:val="30"/>
+        </w:numPr>
+        <w:spacing w:line="360" w:lineRule="auto"/>
+        <w:jc w:val="both"/>
+        <w:rPr>
+          <w:lang w:val="vi-VN" w:eastAsia="vi-VN"/>
+        </w:rPr>
+      </w:pPr>
+      <w:r>
+        <w:rPr>
+          <w:lang w:val="vi-VN" w:eastAsia="vi-VN"/>
+        </w:rPr>
+        <w:t>Thích hợp cho những dự án theo hướng đến mốc: Khi ứng dụng cấu trúc tuần tự của mô hình thác nước, những dự án sẽ rất phù hợp với những tổ chức vào nhóm hoạt động tốt dựa chủ yếu vào các mốc hoặc ngày. Với các pha rõ ràng và cụ thể, các thành viên trong nhóm có thể dễ dàng hiểu và chuẩn bị cho nó. Việc có một lịch trình cho toàn bộ quá trình và đề ra một vài thời điểm cụ thể hay dấu mốc quan trọng cho từng giai đoạn cũng đơn giản hơn. Tất nhiên điều này không có nghĩa rằng phát triển phần mềm thì không xảy ra chậm trễ, nhưng mô hình thác nước sẽ thích hợp cho những dự án có hạn chót hoàn thành.</w:t>
+      </w:r>
+    </w:p>
+    <w:p>
+      <w:pPr>
+        <w:pStyle w:val="ListParagraph"/>
+        <w:numPr>
+          <w:ilvl w:val="1"/>
+          <w:numId w:val="30"/>
+        </w:numPr>
+        <w:spacing w:line="360" w:lineRule="auto"/>
+        <w:jc w:val="both"/>
+        <w:rPr>
+          <w:lang w:val="vi-VN" w:eastAsia="vi-VN"/>
+        </w:rPr>
+      </w:pPr>
+      <w:r>
+        <w:rPr>
+          <w:lang w:val="vi-VN" w:eastAsia="vi-VN"/>
+        </w:rPr>
+        <w:t xml:space="preserve">Nhược điểm của mô hình thác nước Mặc dù một vài khi tiến sĩ Royce lần đầu công bố, mô hình thác nước được coi là một đột phát lớn ở năm 1970. Sau hơn bốn thế kỷ, một vài nhược điểm lớn đã thể hiện vì sao mô hình khó còn đáng mong đợi như kỳ vọng và bị thay thế bởi các mô hình Agile như ngày nay. </w:t>
+      </w:r>
+    </w:p>
+    <w:p>
+      <w:pPr>
+        <w:pStyle w:val="ListParagraph"/>
+        <w:numPr>
+          <w:ilvl w:val="1"/>
+          <w:numId w:val="30"/>
+        </w:numPr>
+        <w:spacing w:line="360" w:lineRule="auto"/>
+        <w:jc w:val="both"/>
+        <w:rPr>
+          <w:lang w:val="vi-VN" w:eastAsia="vi-VN"/>
+        </w:rPr>
+      </w:pPr>
+      <w:r>
+        <w:rPr>
+          <w:lang w:val="vi-VN" w:eastAsia="vi-VN"/>
+        </w:rPr>
+        <w:t xml:space="preserve">Ràng buộc thiết kế thích ứng kém: Mặc dù có thể viết hẳn một quyển sách viết riêng về chủ đề này, thiếu sót quan trọng nhất của mô hình thác nước là khả năng thích ứng trước thay đổi trong toàn bộ vòng đời phát triển. Khi việc kiểm thử ở pha thứ năm phát hiện ra một số lỗi ở phần </w:t>
+      </w:r>
+      <w:r>
+        <w:rPr>
+          <w:lang w:val="vi-VN" w:eastAsia="vi-VN"/>
+        </w:rPr>
+        <w:lastRenderedPageBreak/>
+        <w:t xml:space="preserve">thiết kế hệ thống, nó không chỉ yêu cầu một bước lùi lớn về các bước cũ, trong một vài trường hợp còn phá hủy tính thống nhất của toàn bộ hệ thống. Trong khi phần lớn các nhóm và lập trình viên có kinh nghiệm sẽ rất khó để xảy ra những phát hiện muộn màng như vậy ngay từ đầu, tình trạng này vẫn có thể xảy ra, đặc biệt khi là các pha thường được để ở cuối của toàn chu trình. </w:t>
+      </w:r>
+    </w:p>
+    <w:p>
+      <w:pPr>
+        <w:pStyle w:val="ListParagraph"/>
+        <w:numPr>
+          <w:ilvl w:val="1"/>
+          <w:numId w:val="30"/>
+        </w:numPr>
+        <w:spacing w:line="360" w:lineRule="auto"/>
+        <w:jc w:val="both"/>
+        <w:rPr>
+          <w:lang w:val="vi-VN" w:eastAsia="vi-VN"/>
+        </w:rPr>
+      </w:pPr>
+      <w:r>
+        <w:rPr>
+          <w:lang w:val="vi-VN" w:eastAsia="vi-VN"/>
+        </w:rPr>
+        <w:t>Bỏ qua phản hồi người dùng ở các giai đoạn sau: Vì có một quá trình nghiêm ngặt từng bước một, mô hình thác nước gặp khó khăn trong vấn đề nhận phản hồi của người dùng ở những giai đoạn sau của vòng đời sản phẩm. Người quản lý dự án đương nhiên có thể đưa quá trình về các giai đoạn trước vì những yêu cầu hoặc thay đổi mới từ khách hàng, nhưng điều này sẽ vô cùng tốn kém và ngốn thời gian cho cả nhóm phát triển và khách hàng.</w:t>
+      </w:r>
+    </w:p>
+    <w:p>
+      <w:pPr>
+        <w:pStyle w:val="ListParagraph"/>
+        <w:numPr>
+          <w:ilvl w:val="1"/>
+          <w:numId w:val="30"/>
+        </w:numPr>
+        <w:spacing w:line="360" w:lineRule="auto"/>
+        <w:jc w:val="both"/>
+        <w:rPr>
+          <w:lang w:val="vi-VN" w:eastAsia="vi-VN"/>
+        </w:rPr>
+      </w:pPr>
+      <w:r>
+        <w:rPr>
+          <w:lang w:val="vi-VN" w:eastAsia="vi-VN"/>
+        </w:rPr>
+        <w:t>Thời gian kiểm thử bị trì hoãn: Trong khi phần lớn các mô hình SDLC hiện đại luôn tích hợp kiểm thử là một phần tất yếu và luôn luôn xuyên suốt mọi quá trình trong quá trình phát triển, mô hình thác nước để kiểm thử vào cuối vòng đời. Điều này không chỉ làm cho phần lớn lỗi kỹ thuật hay thậm chí vấn đề thiết kế không được phát hiện cho đến tận cuối chu trình sống, nó còn dễ gây ra thói quen viết mã kém chất lượng do việc kiểm thử chỉ thường khá ít và quá muộn.</w:t>
       </w:r>
     </w:p>
     <w:p>
@@ -5158,14 +5675,12 @@
           <w:lang w:eastAsia="vi-VN"/>
         </w:rPr>
       </w:pPr>
-      <w:proofErr w:type="spellStart"/>
       <w:r>
         <w:rPr>
           <w:lang w:eastAsia="vi-VN"/>
         </w:rPr>
         <w:t>Xử</w:t>
       </w:r>
-      <w:proofErr w:type="spellEnd"/>
       <w:r>
         <w:rPr>
           <w:lang w:val="vi-VN" w:eastAsia="vi-VN"/>
@@ -5265,6 +5780,7 @@
         <w:rPr>
           <w:lang w:val="vi-VN" w:eastAsia="vi-VN"/>
         </w:rPr>
+        <w:lastRenderedPageBreak/>
         <w:t>Quản lý dịch vụ</w:t>
       </w:r>
     </w:p>
@@ -5294,14 +5810,12 @@
           <w:lang w:eastAsia="vi-VN"/>
         </w:rPr>
       </w:pPr>
-      <w:proofErr w:type="spellStart"/>
       <w:r>
         <w:rPr>
           <w:lang w:eastAsia="vi-VN"/>
         </w:rPr>
         <w:t>Lịch</w:t>
       </w:r>
-      <w:proofErr w:type="spellEnd"/>
       <w:r>
         <w:rPr>
           <w:lang w:val="vi-VN" w:eastAsia="vi-VN"/>
@@ -5555,7 +6069,6 @@
         <w:rPr>
           <w:lang w:val="vi-VN" w:eastAsia="vi-VN"/>
         </w:rPr>
-        <w:lastRenderedPageBreak/>
         <w:t>Xử lý thanh toán: Công thức tính toán tổng số tiền cần thu,</w:t>
       </w:r>
       <w:r>
@@ -5706,6 +6219,7 @@
         <w:rPr>
           <w:lang w:val="vi-VN" w:eastAsia="vi-VN"/>
         </w:rPr>
+        <w:lastRenderedPageBreak/>
         <w:t>Hồ sơ khách hàng: Thông tin chi tiết về khách hàng bao gồm tên, thông tin liên hệ, lịch sử đặ</w:t>
       </w:r>
       <w:r>
@@ -5886,14 +6400,7 @@
         <w:rPr>
           <w:lang w:val="vi-VN" w:eastAsia="vi-VN"/>
         </w:rPr>
-        <w:t xml:space="preserve"> Mặc dù nó được coi là sự thay thế cho Thư viện lớp nền tảng Microsoft Foundation của C ++ trước đây và phức tạp hơn, nhưng nó </w:t>
-      </w:r>
-      <w:r>
-        <w:rPr>
-          <w:lang w:val="vi-VN" w:eastAsia="vi-VN"/>
-        </w:rPr>
-        <w:lastRenderedPageBreak/>
-        <w:t>không cung cấ</w:t>
+        <w:t xml:space="preserve"> Mặc dù nó được coi là sự thay thế cho Thư viện lớp nền tảng Microsoft Foundation của C ++ trước đây và phức tạp hơn, nhưng nó không cung cấ</w:t>
       </w:r>
       <w:r>
         <w:rPr>
@@ -5949,7 +6456,14 @@
         <w:rPr>
           <w:lang w:val="vi-VN" w:eastAsia="vi-VN"/>
         </w:rPr>
-        <w:t xml:space="preserve"> Bên cạnh việc cung cấp quyền truy cập vào nút Windows Bản địa, TextBox, CheckBox và ListView, Windows Forms đã thêm các điều khiển của riêng nó để lưu trữ ActiveX, sắp xếp bố cục, xác thực và ràng buộc dữ liệu phong phú. Những điều khiển được hiển thị bằ</w:t>
+        <w:t xml:space="preserve"> Bên cạnh việc cung cấp quyền truy cập vào nút Windows Bản địa, TextBox, CheckBox và ListView, Windows Forms </w:t>
+      </w:r>
+      <w:r>
+        <w:rPr>
+          <w:lang w:val="vi-VN" w:eastAsia="vi-VN"/>
+        </w:rPr>
+        <w:lastRenderedPageBreak/>
+        <w:t>đã thêm các điều khiển của riêng nó để lưu trữ ActiveX, sắp xếp bố cục, xác thực và ràng buộc dữ liệu phong phú. Những điều khiển được hiển thị bằ</w:t>
       </w:r>
       <w:r>
         <w:rPr>
@@ -6060,7 +6574,6 @@
         <w:rPr>
           <w:lang w:val="vi-VN" w:eastAsia="vi-VN"/>
         </w:rPr>
-        <w:lastRenderedPageBreak/>
         <w:t>.</w:t>
       </w:r>
       <w:r>
@@ -6174,6 +6687,7 @@
         <w:rPr>
           <w:lang w:val="vi-VN" w:eastAsia="vi-VN"/>
         </w:rPr>
+        <w:lastRenderedPageBreak/>
         <w:t>C</w:t>
       </w:r>
       <w:r>
@@ -6276,42 +6790,15 @@
     </w:p>
     <w:p>
       <w:pPr>
-        <w:pStyle w:val="ListParagraph"/>
-        <w:spacing w:line="360" w:lineRule="auto"/>
-        <w:ind w:left="1440" w:firstLine="720"/>
-        <w:rPr>
-          <w:lang w:val="vi-VN" w:eastAsia="vi-VN"/>
-        </w:rPr>
-      </w:pPr>
-    </w:p>
-    <w:p>
-      <w:pPr>
-        <w:spacing w:line="276" w:lineRule="auto"/>
-        <w:rPr>
-          <w:kern w:val="0"/>
+        <w:pStyle w:val="Heading2"/>
+        <w:rPr>
           <w:lang w:eastAsia="vi-VN"/>
-          <w14:ligatures w14:val="none"/>
         </w:rPr>
       </w:pPr>
       <w:r>
         <w:rPr>
           <w:lang w:eastAsia="vi-VN"/>
         </w:rPr>
-        <w:br w:type="page"/>
-      </w:r>
-    </w:p>
-    <w:p>
-      <w:pPr>
-        <w:pStyle w:val="Heading2"/>
-        <w:rPr>
-          <w:lang w:eastAsia="vi-VN"/>
-        </w:rPr>
-      </w:pPr>
-      <w:r>
-        <w:rPr>
-          <w:lang w:eastAsia="vi-VN"/>
-        </w:rPr>
-        <w:lastRenderedPageBreak/>
         <w:t>ĐẶC TẢ YÊU CẦU</w:t>
       </w:r>
     </w:p>
@@ -6429,6 +6916,7 @@
           <w:szCs w:val="26"/>
           <w:lang w:val="vi-VN"/>
         </w:rPr>
+        <w:lastRenderedPageBreak/>
         <w:t xml:space="preserve">- </w:t>
       </w:r>
       <w:r>
@@ -6524,7 +7012,24 @@
         <w:rPr>
           <w:rFonts w:eastAsia="Calibri"/>
         </w:rPr>
-        <w:lastRenderedPageBreak/>
+        <w:t xml:space="preserve">Đặc </w:t>
+      </w:r>
+      <w:r>
+        <w:rPr>
+          <w:rFonts w:eastAsia="Calibri"/>
+        </w:rPr>
+        <w:t>tả</w:t>
+      </w:r>
+      <w:r>
+        <w:rPr>
+          <w:rFonts w:eastAsia="Calibri"/>
+        </w:rPr>
+        <w:t xml:space="preserve"> </w:t>
+      </w:r>
+      <w:r>
+        <w:rPr>
+          <w:rFonts w:eastAsia="Calibri"/>
+        </w:rPr>
         <w:t>UseC</w:t>
       </w:r>
       <w:r>
@@ -6631,6 +7136,167 @@
     </w:p>
     <w:p>
       <w:pPr>
+        <w:pStyle w:val="ListParagraph"/>
+        <w:numPr>
+          <w:ilvl w:val="0"/>
+          <w:numId w:val="30"/>
+        </w:numPr>
+        <w:spacing w:before="100" w:beforeAutospacing="1" w:line="360" w:lineRule="auto"/>
+        <w:jc w:val="both"/>
+        <w:rPr>
+          <w:rFonts w:eastAsia="Calibri"/>
+          <w:b/>
+          <w:sz w:val="28"/>
+          <w:szCs w:val="28"/>
+        </w:rPr>
+      </w:pPr>
+      <w:r>
+        <w:rPr>
+          <w:rFonts w:eastAsia="Calibri"/>
+          <w:i/>
+          <w:sz w:val="28"/>
+          <w:szCs w:val="28"/>
+        </w:rPr>
+        <w:t>Đặc tả UseCase “Đăng nhập”:</w:t>
+      </w:r>
+    </w:p>
+    <w:p>
+      <w:pPr>
+        <w:pStyle w:val="ListParagraph"/>
+        <w:numPr>
+          <w:ilvl w:val="1"/>
+          <w:numId w:val="30"/>
+        </w:numPr>
+        <w:spacing w:before="100" w:beforeAutospacing="1" w:line="360" w:lineRule="auto"/>
+        <w:jc w:val="both"/>
+        <w:rPr>
+          <w:rFonts w:eastAsia="Calibri"/>
+          <w:b/>
+          <w:sz w:val="28"/>
+          <w:szCs w:val="28"/>
+        </w:rPr>
+      </w:pPr>
+      <w:r>
+        <w:rPr>
+          <w:sz w:val="28"/>
+          <w:szCs w:val="28"/>
+          <w:lang w:val="vi-VN"/>
+        </w:rPr>
+        <w:t>Mô tả: Cho phép nhân viên và quản lý truy cập phần mềm.</w:t>
+      </w:r>
+    </w:p>
+    <w:p>
+      <w:pPr>
+        <w:pStyle w:val="ListParagraph"/>
+        <w:numPr>
+          <w:ilvl w:val="1"/>
+          <w:numId w:val="30"/>
+        </w:numPr>
+        <w:spacing w:before="100" w:beforeAutospacing="1" w:line="360" w:lineRule="auto"/>
+        <w:jc w:val="both"/>
+        <w:rPr>
+          <w:rFonts w:eastAsia="Calibri"/>
+          <w:b/>
+          <w:sz w:val="28"/>
+          <w:szCs w:val="28"/>
+        </w:rPr>
+      </w:pPr>
+      <w:r>
+        <w:rPr>
+          <w:sz w:val="28"/>
+          <w:szCs w:val="28"/>
+        </w:rPr>
+        <w:t>Đầu vào: Người dùng nhập vào thông tin tên tài khoản và mật khẩu, sau đó chọn đăng nhập.</w:t>
+      </w:r>
+    </w:p>
+    <w:p>
+      <w:pPr>
+        <w:pStyle w:val="ListParagraph"/>
+        <w:numPr>
+          <w:ilvl w:val="1"/>
+          <w:numId w:val="30"/>
+        </w:numPr>
+        <w:spacing w:before="100" w:beforeAutospacing="1" w:line="360" w:lineRule="auto"/>
+        <w:jc w:val="both"/>
+        <w:rPr>
+          <w:rFonts w:eastAsia="Calibri"/>
+          <w:b/>
+          <w:sz w:val="28"/>
+          <w:szCs w:val="28"/>
+        </w:rPr>
+      </w:pPr>
+      <w:r>
+        <w:rPr>
+          <w:sz w:val="28"/>
+          <w:szCs w:val="28"/>
+        </w:rPr>
+        <w:t>Thực hiện: Kiểm tra tên đăng nhập và mật khẩu có trùng khớp với thông tin trong CSDL. Kiểm tra quyền ngườ</w:t>
+      </w:r>
+      <w:r>
+        <w:rPr>
+          <w:sz w:val="28"/>
+          <w:szCs w:val="28"/>
+        </w:rPr>
+        <w:t>i dùng</w:t>
+      </w:r>
+      <w:r>
+        <w:rPr>
+          <w:sz w:val="28"/>
+          <w:szCs w:val="28"/>
+          <w:lang w:val="vi-VN"/>
+        </w:rPr>
+        <w:t>.</w:t>
+      </w:r>
+    </w:p>
+    <w:p>
+      <w:pPr>
+        <w:pStyle w:val="ListParagraph"/>
+        <w:numPr>
+          <w:ilvl w:val="1"/>
+          <w:numId w:val="30"/>
+        </w:numPr>
+        <w:spacing w:before="100" w:beforeAutospacing="1" w:line="360" w:lineRule="auto"/>
+        <w:jc w:val="both"/>
+        <w:rPr>
+          <w:rFonts w:eastAsia="Calibri"/>
+          <w:b/>
+          <w:sz w:val="28"/>
+          <w:szCs w:val="28"/>
+        </w:rPr>
+      </w:pPr>
+      <w:r>
+        <w:rPr>
+          <w:sz w:val="28"/>
+          <w:szCs w:val="28"/>
+        </w:rPr>
+        <w:t xml:space="preserve">Đầu ra: Nếu không đúng thông tin thì thông báo tài khoản không hợp lệ. Ngược lại, tùy </w:t>
+      </w:r>
+      <w:proofErr w:type="gramStart"/>
+      <w:r>
+        <w:rPr>
+          <w:sz w:val="28"/>
+          <w:szCs w:val="28"/>
+        </w:rPr>
+        <w:t>theo</w:t>
+      </w:r>
+      <w:proofErr w:type="gramEnd"/>
+      <w:r>
+        <w:rPr>
+          <w:sz w:val="28"/>
+          <w:szCs w:val="28"/>
+        </w:rPr>
+        <w:t xml:space="preserve"> quyền người dùng, hiển thị danh sách chức năng theo quyền người dùng trên hệ thống.</w:t>
+      </w:r>
+    </w:p>
+    <w:p>
+      <w:pPr>
+        <w:rPr>
+          <w:lang w:val="en-US"/>
+        </w:rPr>
+      </w:pPr>
+    </w:p>
+    <w:p>
+      <w:pPr>
         <w:pStyle w:val="Heading4"/>
       </w:pPr>
       <w:r>
@@ -6690,44 +7356,871 @@
     </w:p>
     <w:p>
       <w:pPr>
-        <w:pStyle w:val="Heading4"/>
-      </w:pPr>
-      <w:r>
-        <w:t>Đặc tả UseCase tác nhân QuanLy</w:t>
-      </w:r>
-    </w:p>
-    <w:p>
-      <w:pPr>
         <w:pStyle w:val="ListParagraph"/>
         <w:numPr>
           <w:ilvl w:val="0"/>
-          <w:numId w:val="28"/>
+          <w:numId w:val="30"/>
         </w:numPr>
-        <w:rPr>
+        <w:spacing w:before="100" w:beforeAutospacing="1" w:after="0" w:line="360" w:lineRule="auto"/>
+        <w:jc w:val="both"/>
+        <w:rPr>
+          <w:rFonts w:eastAsia="Calibri"/>
+          <w:b/>
+          <w:sz w:val="28"/>
+          <w:szCs w:val="28"/>
           <w:lang w:val="vi-VN"/>
         </w:rPr>
       </w:pPr>
       <w:r>
         <w:rPr>
+          <w:rFonts w:eastAsia="Calibri"/>
+          <w:i/>
+          <w:sz w:val="28"/>
+          <w:szCs w:val="28"/>
           <w:lang w:val="vi-VN"/>
         </w:rPr>
+        <w:t>Đặc tả UseCase “Quản lý đặt sân”:</w:t>
+      </w:r>
+    </w:p>
+    <w:p>
+      <w:pPr>
+        <w:pStyle w:val="ListParagraph"/>
+        <w:numPr>
+          <w:ilvl w:val="1"/>
+          <w:numId w:val="30"/>
+        </w:numPr>
+        <w:spacing w:before="100" w:beforeAutospacing="1" w:after="0" w:line="360" w:lineRule="auto"/>
+        <w:jc w:val="both"/>
+        <w:rPr>
+          <w:rFonts w:eastAsia="Calibri"/>
+          <w:b/>
+          <w:sz w:val="28"/>
+          <w:szCs w:val="28"/>
+          <w:lang w:val="vi-VN"/>
+        </w:rPr>
+      </w:pPr>
+      <w:r>
+        <w:rPr>
+          <w:sz w:val="28"/>
+          <w:szCs w:val="28"/>
+          <w:lang w:val="vi-VN"/>
+        </w:rPr>
+        <w:t>Mô tả: Khi khách hàng đến đặt trước sân, nhân viên thực hiện đặt sân.</w:t>
+      </w:r>
+    </w:p>
+    <w:p>
+      <w:pPr>
+        <w:pStyle w:val="ListParagraph"/>
+        <w:numPr>
+          <w:ilvl w:val="1"/>
+          <w:numId w:val="30"/>
+        </w:numPr>
+        <w:spacing w:before="100" w:beforeAutospacing="1" w:after="0" w:line="360" w:lineRule="auto"/>
+        <w:jc w:val="both"/>
+        <w:rPr>
+          <w:rFonts w:eastAsia="Calibri"/>
+          <w:b/>
+          <w:sz w:val="28"/>
+          <w:szCs w:val="28"/>
+          <w:lang w:val="vi-VN"/>
+        </w:rPr>
+      </w:pPr>
+      <w:r>
+        <w:rPr>
+          <w:sz w:val="28"/>
+          <w:szCs w:val="28"/>
+          <w:lang w:val="vi-VN"/>
+        </w:rPr>
+        <w:t>Đầu vào: Use Case sử dụng bắt đầu khi nhân viên đăng nhập thành công hệ thống.</w:t>
+      </w:r>
+    </w:p>
+    <w:p>
+      <w:pPr>
+        <w:pStyle w:val="ListParagraph"/>
+        <w:numPr>
+          <w:ilvl w:val="1"/>
+          <w:numId w:val="30"/>
+        </w:numPr>
+        <w:spacing w:before="100" w:beforeAutospacing="1" w:after="0" w:line="360" w:lineRule="auto"/>
+        <w:jc w:val="both"/>
+        <w:rPr>
+          <w:rFonts w:eastAsia="Calibri"/>
+          <w:b/>
+          <w:sz w:val="28"/>
+          <w:szCs w:val="28"/>
+          <w:lang w:val="vi-VN"/>
+        </w:rPr>
+      </w:pPr>
+      <w:r>
+        <w:rPr>
+          <w:sz w:val="28"/>
+          <w:szCs w:val="28"/>
+        </w:rPr>
+        <w:t>Thực hiện:</w:t>
+      </w:r>
+    </w:p>
+    <w:p>
+      <w:pPr>
+        <w:pStyle w:val="ListParagraph"/>
+        <w:numPr>
+          <w:ilvl w:val="2"/>
+          <w:numId w:val="30"/>
+        </w:numPr>
+        <w:spacing w:before="100" w:beforeAutospacing="1" w:after="0" w:line="360" w:lineRule="auto"/>
+        <w:jc w:val="both"/>
+        <w:rPr>
+          <w:rFonts w:eastAsia="Calibri"/>
+          <w:b/>
+          <w:sz w:val="28"/>
+          <w:szCs w:val="28"/>
+          <w:lang w:val="vi-VN"/>
+        </w:rPr>
+      </w:pPr>
+      <w:r>
+        <w:rPr>
+          <w:sz w:val="28"/>
+          <w:szCs w:val="28"/>
+          <w:lang w:val="vi-VN"/>
+        </w:rPr>
+        <w:t>Nhân viên truy cập vào hệ thống và chọn Quản lý đặt sân.</w:t>
+      </w:r>
+    </w:p>
+    <w:p>
+      <w:pPr>
+        <w:pStyle w:val="ListParagraph"/>
+        <w:numPr>
+          <w:ilvl w:val="2"/>
+          <w:numId w:val="30"/>
+        </w:numPr>
+        <w:spacing w:before="100" w:beforeAutospacing="1" w:after="0" w:line="360" w:lineRule="auto"/>
+        <w:jc w:val="both"/>
+        <w:rPr>
+          <w:rFonts w:eastAsia="Calibri"/>
+          <w:b/>
+          <w:sz w:val="28"/>
+          <w:szCs w:val="28"/>
+          <w:lang w:val="vi-VN"/>
+        </w:rPr>
+      </w:pPr>
+      <w:r>
+        <w:rPr>
+          <w:sz w:val="28"/>
+          <w:szCs w:val="28"/>
+          <w:lang w:val="vi-VN"/>
+        </w:rPr>
+        <w:t>Hệ thống lấy dữ liệu danh sách, hiển thị giao diện danh sách Đặt sân.</w:t>
+      </w:r>
+    </w:p>
+    <w:p>
+      <w:pPr>
+        <w:pStyle w:val="ListParagraph"/>
+        <w:numPr>
+          <w:ilvl w:val="2"/>
+          <w:numId w:val="30"/>
+        </w:numPr>
+        <w:spacing w:before="100" w:beforeAutospacing="1" w:after="0" w:line="360" w:lineRule="auto"/>
+        <w:jc w:val="both"/>
+        <w:rPr>
+          <w:rFonts w:eastAsia="Calibri"/>
+          <w:b/>
+          <w:sz w:val="28"/>
+          <w:szCs w:val="28"/>
+          <w:lang w:val="vi-VN"/>
+        </w:rPr>
+      </w:pPr>
+      <w:r>
+        <w:rPr>
+          <w:sz w:val="28"/>
+          <w:szCs w:val="28"/>
+          <w:lang w:val="vi-VN"/>
+        </w:rPr>
+        <w:t xml:space="preserve">Hệ thống hiển thị chức năng nhân viên có thể thực hiện:  tìm kiếm, </w:t>
+      </w:r>
+      <w:r>
+        <w:rPr>
+          <w:sz w:val="28"/>
+          <w:szCs w:val="28"/>
+          <w:lang w:val="vi-VN"/>
+        </w:rPr>
+        <w:t>thêm, xóa, sửa</w:t>
+      </w:r>
+      <w:r>
+        <w:rPr>
+          <w:sz w:val="28"/>
+          <w:szCs w:val="28"/>
+          <w:lang w:val="vi-VN"/>
+        </w:rPr>
+        <w:t>:</w:t>
+      </w:r>
+    </w:p>
+    <w:p>
+      <w:pPr>
+        <w:pStyle w:val="ListParagraph"/>
+        <w:numPr>
+          <w:ilvl w:val="3"/>
+          <w:numId w:val="30"/>
+        </w:numPr>
+        <w:spacing w:before="100" w:beforeAutospacing="1" w:after="0" w:line="360" w:lineRule="auto"/>
+        <w:jc w:val="both"/>
+        <w:rPr>
+          <w:rFonts w:eastAsia="Calibri"/>
+          <w:b/>
+          <w:sz w:val="28"/>
+          <w:szCs w:val="28"/>
+          <w:lang w:val="vi-VN"/>
+        </w:rPr>
+      </w:pPr>
+      <w:r>
+        <w:rPr>
+          <w:sz w:val="28"/>
+          <w:szCs w:val="28"/>
+          <w:lang w:val="vi-VN"/>
+        </w:rPr>
+        <w:lastRenderedPageBreak/>
+        <w:t xml:space="preserve">Nếu chọn “Tìm kiếm” thì sự kiện con “Tìm kiếm khách hàng” được thực </w:t>
+      </w:r>
+      <w:r>
+        <w:rPr>
+          <w:sz w:val="28"/>
+          <w:szCs w:val="28"/>
+          <w:lang w:val="vi-VN"/>
+        </w:rPr>
+        <w:t xml:space="preserve">hiện, sự kiện sẽ yêu cầu nhập Mã đặt sân của lịch đặt muốn tìm kiếm nếu thỏa mãn thì việc tìm kiếm sẽ được thực hiện ngược </w:t>
+      </w:r>
+      <w:r>
+        <w:rPr>
+          <w:sz w:val="28"/>
+          <w:szCs w:val="28"/>
+          <w:lang w:val="vi-VN"/>
+        </w:rPr>
+        <w:t>lại sẽ thông báo lỗi nhập liệu.</w:t>
+      </w:r>
+    </w:p>
+    <w:p>
+      <w:pPr>
+        <w:pStyle w:val="ListParagraph"/>
+        <w:numPr>
+          <w:ilvl w:val="3"/>
+          <w:numId w:val="30"/>
+        </w:numPr>
+        <w:spacing w:before="100" w:beforeAutospacing="1" w:after="0" w:line="360" w:lineRule="auto"/>
+        <w:jc w:val="both"/>
+        <w:rPr>
+          <w:rFonts w:eastAsia="Calibri"/>
+          <w:b/>
+          <w:sz w:val="28"/>
+          <w:szCs w:val="28"/>
+          <w:lang w:val="vi-VN"/>
+        </w:rPr>
+      </w:pPr>
+      <w:r>
+        <w:rPr>
+          <w:sz w:val="28"/>
+          <w:szCs w:val="28"/>
+          <w:lang w:val="vi-VN"/>
+        </w:rPr>
+        <w:t>Nếu chọ</w:t>
+      </w:r>
+      <w:r>
+        <w:rPr>
+          <w:sz w:val="28"/>
+          <w:szCs w:val="28"/>
+          <w:lang w:val="vi-VN"/>
+        </w:rPr>
+        <w:t>n “Thêm” khi các dữ liệu được nhập đầy đủ, chính xác theo yêu cầu thì sẽ lưu dữ liệu vào CSDL và ngược lại sẽ thông báo lỗi nhập liệu.</w:t>
+      </w:r>
+    </w:p>
+    <w:p>
+      <w:pPr>
+        <w:pStyle w:val="ListParagraph"/>
+        <w:numPr>
+          <w:ilvl w:val="3"/>
+          <w:numId w:val="30"/>
+        </w:numPr>
+        <w:spacing w:before="100" w:beforeAutospacing="1" w:after="0" w:line="360" w:lineRule="auto"/>
+        <w:jc w:val="both"/>
+        <w:rPr>
+          <w:rFonts w:eastAsia="Calibri"/>
+          <w:b/>
+          <w:sz w:val="28"/>
+          <w:szCs w:val="28"/>
+          <w:lang w:val="vi-VN"/>
+        </w:rPr>
+      </w:pPr>
+      <w:r>
+        <w:rPr>
+          <w:sz w:val="28"/>
+          <w:szCs w:val="28"/>
+          <w:lang w:val="vi-VN"/>
+        </w:rPr>
+        <w:t>Nếu chọ</w:t>
+      </w:r>
+      <w:r>
+        <w:rPr>
+          <w:sz w:val="28"/>
+          <w:szCs w:val="28"/>
+          <w:lang w:val="vi-VN"/>
+        </w:rPr>
+        <w:t>n “</w:t>
+      </w:r>
+      <w:r>
+        <w:rPr>
+          <w:sz w:val="28"/>
+          <w:szCs w:val="28"/>
+          <w:lang w:val="vi-VN"/>
+        </w:rPr>
+        <w:t>Xóa</w:t>
+      </w:r>
+      <w:r>
+        <w:rPr>
+          <w:sz w:val="28"/>
+          <w:szCs w:val="28"/>
+          <w:lang w:val="vi-VN"/>
+        </w:rPr>
+        <w:t xml:space="preserve">” </w:t>
+      </w:r>
+      <w:r>
+        <w:rPr>
+          <w:sz w:val="28"/>
+          <w:szCs w:val="28"/>
+          <w:lang w:val="vi-VN"/>
+        </w:rPr>
+        <w:t>khi một dòng dữ liệu trên bảng “Thông tin đặt sân” được chọn thì lịch đặt sân đó sẽ được xóa khỏi CSDL và ngược lại sẽ không thực hiện được</w:t>
+      </w:r>
+      <w:r>
+        <w:rPr>
+          <w:sz w:val="28"/>
+          <w:szCs w:val="28"/>
+          <w:lang w:val="vi-VN"/>
+        </w:rPr>
+        <w:t>.</w:t>
+      </w:r>
+    </w:p>
+    <w:p>
+      <w:pPr>
+        <w:pStyle w:val="ListParagraph"/>
+        <w:numPr>
+          <w:ilvl w:val="3"/>
+          <w:numId w:val="30"/>
+        </w:numPr>
+        <w:spacing w:before="100" w:beforeAutospacing="1" w:after="0" w:line="360" w:lineRule="auto"/>
+        <w:jc w:val="both"/>
+        <w:rPr>
+          <w:rFonts w:eastAsia="Calibri"/>
+          <w:b/>
+          <w:sz w:val="28"/>
+          <w:szCs w:val="28"/>
+          <w:lang w:val="vi-VN"/>
+        </w:rPr>
+      </w:pPr>
+      <w:r>
+        <w:rPr>
+          <w:sz w:val="28"/>
+          <w:szCs w:val="28"/>
+          <w:lang w:val="vi-VN"/>
+        </w:rPr>
+        <w:t>Nếu chọ</w:t>
+      </w:r>
+      <w:r>
+        <w:rPr>
+          <w:sz w:val="28"/>
+          <w:szCs w:val="28"/>
+          <w:lang w:val="vi-VN"/>
+        </w:rPr>
+        <w:t>n “</w:t>
+      </w:r>
+      <w:r>
+        <w:rPr>
+          <w:sz w:val="28"/>
+          <w:szCs w:val="28"/>
+          <w:lang w:val="vi-VN"/>
+        </w:rPr>
+        <w:t>Sửa</w:t>
+      </w:r>
+      <w:r>
+        <w:rPr>
+          <w:sz w:val="28"/>
+          <w:szCs w:val="28"/>
+          <w:lang w:val="vi-VN"/>
+        </w:rPr>
+        <w:t xml:space="preserve">” khi một dòng dữ liệu trên bảng “Thông tin đặt sân” được </w:t>
+      </w:r>
+      <w:r>
+        <w:rPr>
+          <w:sz w:val="28"/>
+          <w:szCs w:val="28"/>
+          <w:lang w:val="vi-VN"/>
+        </w:rPr>
+        <w:t>chọn, thông tin sửa đúng theo yêu cầu</w:t>
+      </w:r>
+      <w:r>
+        <w:rPr>
+          <w:sz w:val="28"/>
+          <w:szCs w:val="28"/>
+          <w:lang w:val="vi-VN"/>
+        </w:rPr>
+        <w:t xml:space="preserve"> thì lịch đặt sân đó sẽ được</w:t>
+      </w:r>
+      <w:r>
+        <w:rPr>
+          <w:sz w:val="28"/>
+          <w:szCs w:val="28"/>
+          <w:lang w:val="vi-VN"/>
+        </w:rPr>
+        <w:t xml:space="preserve"> cập nhật trong </w:t>
+      </w:r>
+      <w:r>
+        <w:rPr>
+          <w:sz w:val="28"/>
+          <w:szCs w:val="28"/>
+          <w:lang w:val="vi-VN"/>
+        </w:rPr>
+        <w:t xml:space="preserve">CSDL và ngược lại sẽ </w:t>
+      </w:r>
+      <w:r>
+        <w:rPr>
+          <w:sz w:val="28"/>
+          <w:szCs w:val="28"/>
+          <w:lang w:val="vi-VN"/>
+        </w:rPr>
+        <w:t>không</w:t>
+      </w:r>
+      <w:r>
+        <w:rPr>
+          <w:sz w:val="28"/>
+          <w:szCs w:val="28"/>
+          <w:lang w:val="vi-VN"/>
+        </w:rPr>
+        <w:t xml:space="preserve"> thực hiện được.</w:t>
+      </w:r>
+    </w:p>
+    <w:p>
+      <w:pPr>
+        <w:pStyle w:val="ListParagraph"/>
+        <w:numPr>
+          <w:ilvl w:val="0"/>
+          <w:numId w:val="30"/>
+        </w:numPr>
+        <w:spacing w:before="100" w:beforeAutospacing="1" w:after="0" w:line="360" w:lineRule="auto"/>
+        <w:jc w:val="both"/>
+        <w:rPr>
+          <w:rFonts w:eastAsia="Calibri"/>
+          <w:b/>
+          <w:sz w:val="28"/>
+          <w:szCs w:val="28"/>
+          <w:lang w:val="vi-VN"/>
+        </w:rPr>
+      </w:pPr>
+      <w:r>
+        <w:rPr>
+          <w:rFonts w:eastAsia="Calibri"/>
+          <w:i/>
+          <w:sz w:val="28"/>
+          <w:szCs w:val="28"/>
+          <w:lang w:val="vi-VN"/>
+        </w:rPr>
+        <w:t>Đặc tả UseCase “Thanh toán”:</w:t>
+      </w:r>
+    </w:p>
+    <w:p>
+      <w:pPr>
+        <w:pStyle w:val="ListParagraph"/>
+        <w:numPr>
+          <w:ilvl w:val="1"/>
+          <w:numId w:val="30"/>
+        </w:numPr>
+        <w:spacing w:before="100" w:beforeAutospacing="1" w:after="0" w:line="360" w:lineRule="auto"/>
+        <w:jc w:val="both"/>
+        <w:rPr>
+          <w:rFonts w:eastAsia="Calibri"/>
+          <w:b/>
+          <w:sz w:val="28"/>
+          <w:szCs w:val="28"/>
+          <w:lang w:val="vi-VN"/>
+        </w:rPr>
+      </w:pPr>
+      <w:r>
+        <w:rPr>
+          <w:sz w:val="28"/>
+          <w:szCs w:val="28"/>
+          <w:lang w:val="vi-VN"/>
+        </w:rPr>
+        <w:t>Mô tả: Nhân viên tiến hành thanh toán hóa đơn thuê sân và các dịch vụ kèm theo(nếu có) cho khách hàng.</w:t>
+      </w:r>
+    </w:p>
+    <w:p>
+      <w:pPr>
+        <w:pStyle w:val="ListParagraph"/>
+        <w:numPr>
+          <w:ilvl w:val="1"/>
+          <w:numId w:val="30"/>
+        </w:numPr>
+        <w:spacing w:before="100" w:beforeAutospacing="1" w:after="0" w:line="360" w:lineRule="auto"/>
+        <w:jc w:val="both"/>
+        <w:rPr>
+          <w:rFonts w:eastAsia="Calibri"/>
+          <w:b/>
+          <w:sz w:val="28"/>
+          <w:szCs w:val="28"/>
+          <w:lang w:val="vi-VN"/>
+        </w:rPr>
+      </w:pPr>
+      <w:r>
+        <w:rPr>
+          <w:sz w:val="28"/>
+          <w:szCs w:val="28"/>
+          <w:lang w:val="vi-VN"/>
+        </w:rPr>
+        <w:t>Đầu vào: Use Case sử dụng bắt đầu khi nhân viên đăng nhập thành công hệ thống.</w:t>
+      </w:r>
+    </w:p>
+    <w:p>
+      <w:pPr>
+        <w:pStyle w:val="ListParagraph"/>
+        <w:numPr>
+          <w:ilvl w:val="1"/>
+          <w:numId w:val="30"/>
+        </w:numPr>
+        <w:spacing w:before="100" w:beforeAutospacing="1" w:after="0" w:line="360" w:lineRule="auto"/>
+        <w:jc w:val="both"/>
+        <w:rPr>
+          <w:rFonts w:eastAsia="Calibri"/>
+          <w:b/>
+          <w:sz w:val="28"/>
+          <w:szCs w:val="28"/>
+          <w:lang w:val="vi-VN"/>
+        </w:rPr>
+      </w:pPr>
+      <w:r>
+        <w:rPr>
+          <w:sz w:val="28"/>
+          <w:szCs w:val="28"/>
+        </w:rPr>
+        <w:t>Thực hiện:</w:t>
+      </w:r>
+    </w:p>
+    <w:p>
+      <w:pPr>
+        <w:pStyle w:val="ListParagraph"/>
+        <w:numPr>
+          <w:ilvl w:val="2"/>
+          <w:numId w:val="30"/>
+        </w:numPr>
+        <w:spacing w:before="100" w:beforeAutospacing="1" w:after="0" w:line="360" w:lineRule="auto"/>
+        <w:jc w:val="both"/>
+        <w:rPr>
+          <w:rFonts w:eastAsia="Calibri"/>
+          <w:b/>
+          <w:sz w:val="28"/>
+          <w:szCs w:val="28"/>
+          <w:lang w:val="vi-VN"/>
+        </w:rPr>
+      </w:pPr>
+      <w:r>
+        <w:rPr>
+          <w:sz w:val="28"/>
+          <w:szCs w:val="28"/>
+          <w:lang w:val="vi-VN"/>
+        </w:rPr>
+        <w:t>Nhân viên truy cập vào hệ thống và chọn Thanh toán.</w:t>
+      </w:r>
+    </w:p>
+    <w:p>
+      <w:pPr>
+        <w:pStyle w:val="ListParagraph"/>
+        <w:numPr>
+          <w:ilvl w:val="2"/>
+          <w:numId w:val="30"/>
+        </w:numPr>
+        <w:spacing w:before="100" w:beforeAutospacing="1" w:after="0" w:line="360" w:lineRule="auto"/>
+        <w:jc w:val="both"/>
+        <w:rPr>
+          <w:rFonts w:eastAsia="Calibri"/>
+          <w:b/>
+          <w:sz w:val="28"/>
+          <w:szCs w:val="28"/>
+          <w:lang w:val="vi-VN"/>
+        </w:rPr>
+      </w:pPr>
+      <w:r>
+        <w:rPr>
+          <w:sz w:val="28"/>
+          <w:szCs w:val="28"/>
+          <w:lang w:val="vi-VN"/>
+        </w:rPr>
+        <w:t>Hệ thống lấy dữ liệu danh sách, hiển thị giao diện Thanh toán.</w:t>
+      </w:r>
+    </w:p>
+    <w:p>
+      <w:pPr>
+        <w:pStyle w:val="ListParagraph"/>
+        <w:numPr>
+          <w:ilvl w:val="2"/>
+          <w:numId w:val="30"/>
+        </w:numPr>
+        <w:spacing w:before="100" w:beforeAutospacing="1" w:after="0" w:line="360" w:lineRule="auto"/>
+        <w:jc w:val="both"/>
+        <w:rPr>
+          <w:rFonts w:eastAsia="Calibri"/>
+          <w:b/>
+          <w:sz w:val="28"/>
+          <w:szCs w:val="28"/>
+          <w:lang w:val="vi-VN"/>
+        </w:rPr>
+      </w:pPr>
+      <w:r>
+        <w:rPr>
+          <w:sz w:val="28"/>
+          <w:szCs w:val="28"/>
+          <w:lang w:val="vi-VN"/>
+        </w:rPr>
+        <w:t xml:space="preserve">Nhân viên </w:t>
+      </w:r>
+      <w:r>
+        <w:rPr>
+          <w:sz w:val="28"/>
+          <w:szCs w:val="28"/>
+          <w:lang w:val="vi-VN"/>
+        </w:rPr>
+        <w:t>nhập Mã đặt</w:t>
+      </w:r>
+      <w:r>
+        <w:rPr>
+          <w:sz w:val="28"/>
+          <w:szCs w:val="28"/>
+          <w:lang w:val="vi-VN"/>
+        </w:rPr>
+        <w:t xml:space="preserve"> sân</w:t>
+      </w:r>
+      <w:r>
+        <w:rPr>
+          <w:sz w:val="28"/>
+          <w:szCs w:val="28"/>
+          <w:lang w:val="vi-VN"/>
+        </w:rPr>
+        <w:t xml:space="preserve"> và</w:t>
+      </w:r>
+      <w:r>
+        <w:rPr>
+          <w:sz w:val="28"/>
+          <w:szCs w:val="28"/>
+          <w:lang w:val="vi-VN"/>
+        </w:rPr>
+        <w:t xml:space="preserve"> Mã</w:t>
+      </w:r>
+      <w:r>
+        <w:rPr>
+          <w:sz w:val="28"/>
+          <w:szCs w:val="28"/>
+          <w:lang w:val="vi-VN"/>
+        </w:rPr>
+        <w:t xml:space="preserve"> khách hàng</w:t>
+      </w:r>
+      <w:r>
+        <w:rPr>
+          <w:sz w:val="28"/>
+          <w:szCs w:val="28"/>
+          <w:lang w:val="vi-VN"/>
+        </w:rPr>
+        <w:t xml:space="preserve"> muốn thanh toán.</w:t>
+      </w:r>
+    </w:p>
+    <w:p>
+      <w:pPr>
+        <w:pStyle w:val="ListParagraph"/>
+        <w:numPr>
+          <w:ilvl w:val="3"/>
+          <w:numId w:val="30"/>
+        </w:numPr>
+        <w:spacing w:before="100" w:beforeAutospacing="1" w:after="0" w:line="360" w:lineRule="auto"/>
+        <w:jc w:val="both"/>
+        <w:rPr>
+          <w:rFonts w:eastAsia="Calibri"/>
+          <w:b/>
+          <w:sz w:val="28"/>
+          <w:szCs w:val="28"/>
+          <w:lang w:val="vi-VN"/>
+        </w:rPr>
+      </w:pPr>
+      <w:r>
+        <w:rPr>
+          <w:sz w:val="28"/>
+          <w:szCs w:val="28"/>
+          <w:lang w:val="vi-VN"/>
+        </w:rPr>
+        <w:lastRenderedPageBreak/>
+        <w:t>Khi nhập đầy đủ thông tin và đúng yêu cầu thì h</w:t>
+      </w:r>
+      <w:r>
+        <w:rPr>
+          <w:sz w:val="28"/>
+          <w:szCs w:val="28"/>
+          <w:lang w:val="vi-VN"/>
+        </w:rPr>
+        <w:t>ệ thống hiển thị chức năng nhân viên có thể thực hiệ</w:t>
+      </w:r>
+      <w:r>
+        <w:rPr>
+          <w:sz w:val="28"/>
+          <w:szCs w:val="28"/>
+          <w:lang w:val="vi-VN"/>
+        </w:rPr>
+        <w:t>n: , Tính tổng tiền</w:t>
+      </w:r>
+      <w:r>
+        <w:rPr>
+          <w:sz w:val="28"/>
+          <w:szCs w:val="28"/>
+          <w:lang w:val="vi-VN"/>
+        </w:rPr>
+        <w:t xml:space="preserve"> </w:t>
+      </w:r>
+      <w:r>
+        <w:rPr>
+          <w:sz w:val="28"/>
+          <w:szCs w:val="28"/>
+          <w:lang w:val="vi-VN"/>
+        </w:rPr>
+        <w:t>và xuất hóa đơn</w:t>
+      </w:r>
+      <w:r>
+        <w:rPr>
+          <w:sz w:val="28"/>
+          <w:szCs w:val="28"/>
+          <w:lang w:val="vi-VN"/>
+        </w:rPr>
+        <w:t>:</w:t>
+      </w:r>
+    </w:p>
+    <w:p>
+      <w:pPr>
+        <w:pStyle w:val="ListParagraph"/>
+        <w:numPr>
+          <w:ilvl w:val="3"/>
+          <w:numId w:val="30"/>
+        </w:numPr>
+        <w:spacing w:before="100" w:beforeAutospacing="1" w:after="0" w:line="360" w:lineRule="auto"/>
+        <w:jc w:val="both"/>
+        <w:rPr>
+          <w:rFonts w:eastAsia="Calibri"/>
+          <w:b/>
+          <w:sz w:val="28"/>
+          <w:szCs w:val="28"/>
+          <w:lang w:val="vi-VN"/>
+        </w:rPr>
+      </w:pPr>
+      <w:r>
+        <w:rPr>
+          <w:sz w:val="28"/>
+          <w:szCs w:val="28"/>
+          <w:lang w:val="vi-VN"/>
+        </w:rPr>
+        <w:t>Nếu chọn “</w:t>
+      </w:r>
+      <w:r>
+        <w:rPr>
+          <w:sz w:val="28"/>
+          <w:szCs w:val="28"/>
+          <w:lang w:val="vi-VN"/>
+        </w:rPr>
+        <w:t>Tổng tiền</w:t>
+      </w:r>
+      <w:r>
+        <w:rPr>
+          <w:sz w:val="28"/>
+          <w:szCs w:val="28"/>
+          <w:lang w:val="vi-VN"/>
+        </w:rPr>
+        <w:t xml:space="preserve">” thì </w:t>
+      </w:r>
+      <w:r>
+        <w:rPr>
+          <w:sz w:val="28"/>
+          <w:szCs w:val="28"/>
+          <w:lang w:val="vi-VN"/>
+        </w:rPr>
+        <w:t>tổng tiền của tiền sân tiền dịch vụ sẽ được tính nếu đã nhập đầy đủ thông tin và đúng yêu cầu.</w:t>
+      </w:r>
+    </w:p>
+    <w:p>
+      <w:pPr>
+        <w:pStyle w:val="ListParagraph"/>
+        <w:numPr>
+          <w:ilvl w:val="3"/>
+          <w:numId w:val="30"/>
+        </w:numPr>
+        <w:spacing w:before="100" w:beforeAutospacing="1" w:after="0" w:line="360" w:lineRule="auto"/>
+        <w:jc w:val="both"/>
+        <w:rPr>
+          <w:rFonts w:eastAsia="Calibri"/>
+          <w:b/>
+          <w:sz w:val="28"/>
+          <w:szCs w:val="28"/>
+          <w:lang w:val="vi-VN"/>
+        </w:rPr>
+      </w:pPr>
+      <w:r>
+        <w:rPr>
+          <w:sz w:val="28"/>
+          <w:szCs w:val="28"/>
+          <w:lang w:val="vi-VN"/>
+        </w:rPr>
+        <w:t>Nếu chọn “</w:t>
+      </w:r>
+      <w:r>
+        <w:rPr>
+          <w:sz w:val="28"/>
+          <w:szCs w:val="28"/>
+          <w:lang w:val="vi-VN"/>
+        </w:rPr>
+        <w:t>Xuất hóa đơn</w:t>
+      </w:r>
+      <w:r>
+        <w:rPr>
+          <w:sz w:val="28"/>
+          <w:szCs w:val="28"/>
+          <w:lang w:val="vi-VN"/>
+        </w:rPr>
+        <w:t xml:space="preserve">” thì </w:t>
+      </w:r>
+      <w:r>
+        <w:rPr>
+          <w:sz w:val="28"/>
+          <w:szCs w:val="28"/>
+          <w:lang w:val="vi-VN"/>
+        </w:rPr>
+        <w:t>thông tin hóa đơn được lưu vào CSDL.</w:t>
+      </w:r>
+    </w:p>
+    <w:p/>
+    <w:p>
+      <w:pPr>
+        <w:pStyle w:val="Heading4"/>
+      </w:pPr>
+      <w:r>
+        <w:t>Đặc tả UseCase tác nhân QuanLy</w:t>
+      </w:r>
+    </w:p>
+    <w:p>
+      <w:pPr>
+        <w:pStyle w:val="Heading5"/>
+      </w:pPr>
+      <w:r>
         <w:t>Đặc</w:t>
       </w:r>
       <w:r>
-        <w:rPr>
-          <w:lang w:val="vi-VN"/>
-        </w:rPr>
         <w:t xml:space="preserve"> tả UseCase “Quản lý khách hàng”:</w:t>
       </w:r>
       <w:r>
-        <w:rPr>
-          <w:lang w:val="vi-VN"/>
-        </w:rPr>
         <w:t xml:space="preserve"> </w:t>
       </w:r>
       <w:r>
+        <w:rPr>
+          <w:noProof/>
+          <w:lang w:eastAsia="vi-VN"/>
+        </w:rPr>
         <w:drawing>
-          <wp:inline distT="0" distB="0" distL="0" distR="0" wp14:anchorId="165DCF29" wp14:editId="27E11AE2">
+          <wp:inline distT="0" distB="0" distL="0" distR="0" wp14:anchorId="6F995178" wp14:editId="67D76D5D">
             <wp:extent cx="4389120" cy="2724443"/>
             <wp:effectExtent l="0" t="0" r="0" b="0"/>
             <wp:docPr id="6" name="Picture 6"/>
@@ -6766,10 +8259,347 @@
     <w:p>
       <w:pPr>
         <w:pStyle w:val="ListParagraph"/>
+        <w:numPr>
+          <w:ilvl w:val="0"/>
+          <w:numId w:val="40"/>
+        </w:numPr>
+        <w:spacing w:after="0" w:line="273" w:lineRule="auto"/>
+        <w:jc w:val="both"/>
         <w:rPr>
           <w:lang w:val="vi-VN"/>
         </w:rPr>
       </w:pPr>
+      <w:r>
+        <w:rPr>
+          <w:sz w:val="28"/>
+          <w:szCs w:val="28"/>
+          <w:lang w:val="vi-VN"/>
+        </w:rPr>
+        <w:t>Mô tả: Quản lý thực hiện quản lý các thông tin khách hàng của hệ thống.</w:t>
+      </w:r>
+    </w:p>
+    <w:p>
+      <w:pPr>
+        <w:pStyle w:val="ListParagraph"/>
+        <w:numPr>
+          <w:ilvl w:val="0"/>
+          <w:numId w:val="40"/>
+        </w:numPr>
+        <w:spacing w:after="0" w:line="273" w:lineRule="auto"/>
+        <w:jc w:val="both"/>
+        <w:rPr>
+          <w:lang w:val="vi-VN"/>
+        </w:rPr>
+      </w:pPr>
+      <w:r>
+        <w:rPr>
+          <w:sz w:val="28"/>
+          <w:szCs w:val="28"/>
+          <w:lang w:val="vi-VN"/>
+        </w:rPr>
+        <w:t>Đầu vào: Use Case sử dụng bắt đầu khi quản lý đăng nhập thành công hệ thống.</w:t>
+      </w:r>
+    </w:p>
+    <w:p>
+      <w:pPr>
+        <w:pStyle w:val="ListParagraph"/>
+        <w:numPr>
+          <w:ilvl w:val="0"/>
+          <w:numId w:val="40"/>
+        </w:numPr>
+        <w:spacing w:after="0" w:line="273" w:lineRule="auto"/>
+        <w:jc w:val="both"/>
+        <w:rPr>
+          <w:lang w:val="vi-VN"/>
+        </w:rPr>
+      </w:pPr>
+      <w:r>
+        <w:rPr>
+          <w:sz w:val="28"/>
+          <w:szCs w:val="28"/>
+        </w:rPr>
+        <w:t>Thực hiện:</w:t>
+      </w:r>
+    </w:p>
+    <w:p>
+      <w:pPr>
+        <w:pStyle w:val="ListParagraph"/>
+        <w:numPr>
+          <w:ilvl w:val="1"/>
+          <w:numId w:val="40"/>
+        </w:numPr>
+        <w:spacing w:after="0" w:line="273" w:lineRule="auto"/>
+        <w:jc w:val="both"/>
+        <w:rPr>
+          <w:lang w:val="vi-VN"/>
+        </w:rPr>
+      </w:pPr>
+      <w:r>
+        <w:rPr>
+          <w:sz w:val="28"/>
+          <w:szCs w:val="28"/>
+          <w:lang w:val="vi-VN"/>
+        </w:rPr>
+        <w:t>Quản lý truy cập vào hệ thống và chọn Quản lý khách hàng.</w:t>
+      </w:r>
+    </w:p>
+    <w:p>
+      <w:pPr>
+        <w:pStyle w:val="ListParagraph"/>
+        <w:numPr>
+          <w:ilvl w:val="1"/>
+          <w:numId w:val="40"/>
+        </w:numPr>
+        <w:spacing w:after="0" w:line="273" w:lineRule="auto"/>
+        <w:jc w:val="both"/>
+        <w:rPr>
+          <w:lang w:val="vi-VN"/>
+        </w:rPr>
+      </w:pPr>
+      <w:r>
+        <w:rPr>
+          <w:sz w:val="28"/>
+          <w:szCs w:val="28"/>
+        </w:rPr>
+        <w:t>Kiểm tra quyền truy cập.</w:t>
+      </w:r>
+    </w:p>
+    <w:p>
+      <w:pPr>
+        <w:pStyle w:val="ListParagraph"/>
+        <w:numPr>
+          <w:ilvl w:val="1"/>
+          <w:numId w:val="40"/>
+        </w:numPr>
+        <w:spacing w:after="0" w:line="273" w:lineRule="auto"/>
+        <w:jc w:val="both"/>
+        <w:rPr>
+          <w:lang w:val="vi-VN"/>
+        </w:rPr>
+      </w:pPr>
+      <w:r>
+        <w:rPr>
+          <w:sz w:val="28"/>
+          <w:szCs w:val="28"/>
+          <w:lang w:val="vi-VN"/>
+        </w:rPr>
+        <w:t>Hệ thống lấy dữ liệu danh sách, hiển thị giao diện danh sách Khách hàng.</w:t>
+      </w:r>
+    </w:p>
+    <w:p>
+      <w:pPr>
+        <w:pStyle w:val="ListParagraph"/>
+        <w:numPr>
+          <w:ilvl w:val="1"/>
+          <w:numId w:val="40"/>
+        </w:numPr>
+        <w:spacing w:after="0" w:line="273" w:lineRule="auto"/>
+        <w:jc w:val="both"/>
+        <w:rPr>
+          <w:lang w:val="vi-VN"/>
+        </w:rPr>
+      </w:pPr>
+      <w:r>
+        <w:rPr>
+          <w:sz w:val="28"/>
+          <w:szCs w:val="28"/>
+          <w:lang w:val="vi-VN"/>
+        </w:rPr>
+        <w:t>Hệ thống hiển thị chức năng quản lý có thể thực hiện:  tìm kiếm,</w:t>
+      </w:r>
+      <w:r>
+        <w:rPr>
+          <w:sz w:val="28"/>
+          <w:szCs w:val="28"/>
+          <w:lang w:val="vi-VN"/>
+        </w:rPr>
+        <w:t xml:space="preserve"> thêm, xóa, sửa</w:t>
+      </w:r>
+      <w:r>
+        <w:rPr>
+          <w:sz w:val="28"/>
+          <w:szCs w:val="28"/>
+          <w:lang w:val="vi-VN"/>
+        </w:rPr>
+        <w:t>:</w:t>
+      </w:r>
+    </w:p>
+    <w:p>
+      <w:pPr>
+        <w:pStyle w:val="ListParagraph"/>
+        <w:numPr>
+          <w:ilvl w:val="0"/>
+          <w:numId w:val="39"/>
+        </w:numPr>
+        <w:spacing w:before="100" w:beforeAutospacing="1" w:after="0" w:line="273" w:lineRule="auto"/>
+        <w:ind w:left="2345"/>
+        <w:jc w:val="both"/>
+        <w:rPr>
+          <w:rFonts w:eastAsia="等线"/>
+          <w:sz w:val="28"/>
+          <w:szCs w:val="28"/>
+          <w:lang w:val="vi-VN"/>
+        </w:rPr>
+      </w:pPr>
+      <w:r>
+        <w:rPr>
+          <w:sz w:val="28"/>
+          <w:szCs w:val="28"/>
+          <w:lang w:val="vi-VN"/>
+        </w:rPr>
+        <w:lastRenderedPageBreak/>
+        <w:t>Nếu chọn “Tìm kiế</w:t>
+      </w:r>
+      <w:r>
+        <w:rPr>
+          <w:sz w:val="28"/>
+          <w:szCs w:val="28"/>
+          <w:lang w:val="vi-VN"/>
+        </w:rPr>
+        <w:t>m” khi</w:t>
+      </w:r>
+      <w:r>
+        <w:rPr>
+          <w:sz w:val="28"/>
+          <w:szCs w:val="28"/>
+          <w:lang w:val="vi-VN"/>
+        </w:rPr>
+        <w:t xml:space="preserve"> tên khách hàng được nhập và đúng theo yêu cầu, khách hàng đó sẽ được hiển thị lên bảng “Danh sách khách hàng”</w:t>
+      </w:r>
+    </w:p>
+    <w:p>
+      <w:pPr>
+        <w:pStyle w:val="ListParagraph"/>
+        <w:numPr>
+          <w:ilvl w:val="0"/>
+          <w:numId w:val="39"/>
+        </w:numPr>
+        <w:spacing w:before="100" w:beforeAutospacing="1" w:after="0" w:line="273" w:lineRule="auto"/>
+        <w:ind w:left="2345"/>
+        <w:jc w:val="both"/>
+        <w:rPr>
+          <w:rFonts w:eastAsia="等线"/>
+          <w:sz w:val="28"/>
+          <w:szCs w:val="28"/>
+          <w:lang w:val="vi-VN"/>
+        </w:rPr>
+      </w:pPr>
+      <w:r>
+        <w:rPr>
+          <w:sz w:val="28"/>
+          <w:szCs w:val="28"/>
+          <w:lang w:val="vi-VN"/>
+        </w:rPr>
+        <w:t xml:space="preserve">Nếu chọn “Thêm” </w:t>
+      </w:r>
+      <w:r>
+        <w:rPr>
+          <w:sz w:val="28"/>
+          <w:szCs w:val="28"/>
+          <w:lang w:val="vi-VN"/>
+        </w:rPr>
+        <w:t>khi</w:t>
+      </w:r>
+      <w:r>
+        <w:rPr>
+          <w:sz w:val="28"/>
+          <w:szCs w:val="28"/>
+          <w:lang w:val="vi-VN"/>
+        </w:rPr>
+        <w:t xml:space="preserve"> </w:t>
+      </w:r>
+      <w:r>
+        <w:rPr>
+          <w:sz w:val="28"/>
+          <w:szCs w:val="28"/>
+          <w:lang w:val="vi-VN"/>
+        </w:rPr>
+        <w:t>các thông tin</w:t>
+      </w:r>
+      <w:r>
+        <w:rPr>
+          <w:sz w:val="28"/>
+          <w:szCs w:val="28"/>
+          <w:lang w:val="vi-VN"/>
+        </w:rPr>
+        <w:t xml:space="preserve"> khách hàng được nhập và đúng theo yêu cầu</w:t>
+      </w:r>
+      <w:r>
+        <w:rPr>
+          <w:sz w:val="28"/>
+          <w:szCs w:val="28"/>
+          <w:lang w:val="vi-VN"/>
+        </w:rPr>
+        <w:t xml:space="preserve"> thì thông tin khách hàng sẽ được lưu vào CSDL và ngược lại sẽ thông báo lỗi.</w:t>
+      </w:r>
+    </w:p>
+    <w:p>
+      <w:pPr>
+        <w:pStyle w:val="ListParagraph"/>
+        <w:numPr>
+          <w:ilvl w:val="0"/>
+          <w:numId w:val="39"/>
+        </w:numPr>
+        <w:spacing w:before="100" w:beforeAutospacing="1" w:after="0" w:line="273" w:lineRule="auto"/>
+        <w:ind w:left="2345"/>
+        <w:jc w:val="both"/>
+        <w:rPr>
+          <w:rFonts w:eastAsia="等线"/>
+          <w:sz w:val="28"/>
+          <w:szCs w:val="28"/>
+          <w:lang w:val="vi-VN"/>
+        </w:rPr>
+      </w:pPr>
+      <w:r>
+        <w:rPr>
+          <w:sz w:val="28"/>
+          <w:szCs w:val="28"/>
+          <w:lang w:val="vi-VN"/>
+        </w:rPr>
+        <w:t xml:space="preserve">Nếu chọn “Sửa” </w:t>
+      </w:r>
+      <w:r>
+        <w:rPr>
+          <w:sz w:val="28"/>
+          <w:szCs w:val="28"/>
+          <w:lang w:val="vi-VN"/>
+        </w:rPr>
+        <w:t>khi</w:t>
+      </w:r>
+      <w:r>
+        <w:rPr>
+          <w:sz w:val="28"/>
+          <w:szCs w:val="28"/>
+          <w:lang w:val="vi-VN"/>
+        </w:rPr>
+        <w:t xml:space="preserve"> các thông tin khách hàng được nhập và đúng theo yêu cầu thì thông tin khách hàng sẽ được lưu vào CSDL và ngược lại sẽ thông báo lỗi.</w:t>
+      </w:r>
+      <w:bookmarkStart w:id="0" w:name="_GoBack"/>
+      <w:bookmarkEnd w:id="0"/>
+    </w:p>
+    <w:p>
+      <w:pPr>
+        <w:pStyle w:val="ListParagraph"/>
+        <w:numPr>
+          <w:ilvl w:val="0"/>
+          <w:numId w:val="39"/>
+        </w:numPr>
+        <w:spacing w:before="100" w:beforeAutospacing="1" w:after="0" w:line="273" w:lineRule="auto"/>
+        <w:ind w:left="2345"/>
+        <w:jc w:val="both"/>
+        <w:rPr>
+          <w:rFonts w:eastAsia="等线"/>
+          <w:sz w:val="28"/>
+          <w:szCs w:val="28"/>
+        </w:rPr>
+      </w:pPr>
+      <w:r>
+        <w:rPr>
+          <w:sz w:val="28"/>
+          <w:szCs w:val="28"/>
+        </w:rPr>
+        <w:t>Nếu chọn “Xuất excel’ thì sự kiện con “Xuất excel danh sách khách hàng” được thực hiện.</w:t>
+      </w:r>
     </w:p>
     <w:p>
       <w:pPr>
@@ -6782,37 +8612,38 @@
           <w:lang w:val="vi-VN"/>
         </w:rPr>
       </w:pPr>
-      <w:r>
+    </w:p>
+    <w:p>
+      <w:pPr>
+        <w:pStyle w:val="ListParagraph"/>
         <w:rPr>
           <w:lang w:val="vi-VN"/>
         </w:rPr>
-        <w:lastRenderedPageBreak/>
+      </w:pPr>
+    </w:p>
+    <w:p>
+      <w:pPr>
+        <w:pStyle w:val="Heading5"/>
+      </w:pPr>
+      <w:r>
         <w:t xml:space="preserve">Đặc tả UseCase “Quản lý </w:t>
       </w:r>
       <w:r>
-        <w:rPr>
-          <w:lang w:val="vi-VN"/>
-        </w:rPr>
         <w:t>nhân viên</w:t>
       </w:r>
       <w:r>
-        <w:rPr>
-          <w:lang w:val="vi-VN"/>
-        </w:rPr>
         <w:t>”:</w:t>
       </w:r>
       <w:r>
-        <w:rPr>
-          <w:lang w:val="vi-VN"/>
-        </w:rPr>
         <w:t xml:space="preserve"> </w:t>
       </w:r>
       <w:r>
         <w:rPr>
-          <w:lang w:val="vi-VN"/>
+          <w:noProof/>
+          <w:lang w:eastAsia="vi-VN"/>
         </w:rPr>
         <w:drawing>
-          <wp:inline distT="0" distB="0" distL="0" distR="0" wp14:anchorId="47C25202" wp14:editId="04D0F3A4">
+          <wp:inline distT="0" distB="0" distL="0" distR="0" wp14:anchorId="6E044E21" wp14:editId="36362D11">
             <wp:extent cx="5731510" cy="4504379"/>
             <wp:effectExtent l="0" t="0" r="2540" b="0"/>
             <wp:docPr id="8" name="Picture 8"/>
@@ -6858,11 +8689,16 @@
     </w:p>
     <w:p>
       <w:pPr>
+        <w:pStyle w:val="Heading5"/>
+      </w:pPr>
+      <w:r>
+        <w:lastRenderedPageBreak/>
+        <w:t>Đặc tả UseCase “Quản lý dịch vụ”:</w:t>
+      </w:r>
+    </w:p>
+    <w:p>
+      <w:pPr>
         <w:pStyle w:val="ListParagraph"/>
-        <w:numPr>
-          <w:ilvl w:val="0"/>
-          <w:numId w:val="28"/>
-        </w:numPr>
         <w:rPr>
           <w:lang w:val="vi-VN"/>
         </w:rPr>
@@ -6871,7 +8707,88 @@
         <w:rPr>
           <w:lang w:val="vi-VN"/>
         </w:rPr>
-        <w:t>Đặc tả UseCase “Quản lý dịch vụ”:</w:t>
+        <w:drawing>
+          <wp:inline distT="0" distB="0" distL="0" distR="0" wp14:anchorId="7A292B41" wp14:editId="551AEA93">
+            <wp:extent cx="5731510" cy="3537493"/>
+            <wp:effectExtent l="0" t="0" r="2540" b="6350"/>
+            <wp:docPr id="9" name="Picture 9"/>
+            <wp:cNvGraphicFramePr>
+              <a:graphicFrameLocks xmlns:a="http://schemas.openxmlformats.org/drawingml/2006/main" noChangeAspect="1"/>
+            </wp:cNvGraphicFramePr>
+            <a:graphic xmlns:a="http://schemas.openxmlformats.org/drawingml/2006/main">
+              <a:graphicData uri="http://schemas.openxmlformats.org/drawingml/2006/picture">
+                <pic:pic xmlns:pic="http://schemas.openxmlformats.org/drawingml/2006/picture">
+                  <pic:nvPicPr>
+                    <pic:cNvPr id="0" name=""/>
+                    <pic:cNvPicPr/>
+                  </pic:nvPicPr>
+                  <pic:blipFill>
+                    <a:blip r:embed="rId18"/>
+                    <a:stretch>
+                      <a:fillRect/>
+                    </a:stretch>
+                  </pic:blipFill>
+                  <pic:spPr>
+                    <a:xfrm>
+                      <a:off x="0" y="0"/>
+                      <a:ext cx="5731510" cy="3537493"/>
+                    </a:xfrm>
+                    <a:prstGeom prst="rect">
+                      <a:avLst/>
+                    </a:prstGeom>
+                  </pic:spPr>
+                </pic:pic>
+              </a:graphicData>
+            </a:graphic>
+          </wp:inline>
+        </w:drawing>
+      </w:r>
+    </w:p>
+    <w:p>
+      <w:pPr>
+        <w:pStyle w:val="Heading5"/>
+      </w:pPr>
+      <w:r>
+        <w:t>Đặc tả UseCase “Quản lý hóa đơn”:</w:t>
+      </w:r>
+    </w:p>
+    <w:p>
+      <w:r>
+        <w:drawing>
+          <wp:inline distT="0" distB="0" distL="0" distR="0" wp14:anchorId="75FA8E31" wp14:editId="56553EBD">
+            <wp:extent cx="5731510" cy="3336033"/>
+            <wp:effectExtent l="0" t="0" r="2540" b="0"/>
+            <wp:docPr id="10" name="Picture 10"/>
+            <wp:cNvGraphicFramePr>
+              <a:graphicFrameLocks xmlns:a="http://schemas.openxmlformats.org/drawingml/2006/main" noChangeAspect="1"/>
+            </wp:cNvGraphicFramePr>
+            <a:graphic xmlns:a="http://schemas.openxmlformats.org/drawingml/2006/main">
+              <a:graphicData uri="http://schemas.openxmlformats.org/drawingml/2006/picture">
+                <pic:pic xmlns:pic="http://schemas.openxmlformats.org/drawingml/2006/picture">
+                  <pic:nvPicPr>
+                    <pic:cNvPr id="0" name=""/>
+                    <pic:cNvPicPr/>
+                  </pic:nvPicPr>
+                  <pic:blipFill>
+                    <a:blip r:embed="rId19"/>
+                    <a:stretch>
+                      <a:fillRect/>
+                    </a:stretch>
+                  </pic:blipFill>
+                  <pic:spPr>
+                    <a:xfrm>
+                      <a:off x="0" y="0"/>
+                      <a:ext cx="5731510" cy="3336033"/>
+                    </a:xfrm>
+                    <a:prstGeom prst="rect">
+                      <a:avLst/>
+                    </a:prstGeom>
+                  </pic:spPr>
+                </pic:pic>
+              </a:graphicData>
+            </a:graphic>
+          </wp:inline>
+        </w:drawing>
       </w:r>
     </w:p>
     <w:p>
@@ -6882,10 +8799,7 @@
         </w:rPr>
       </w:pPr>
     </w:p>
-    <w:p>
-      <w:bookmarkStart w:id="0" w:name="_GoBack"/>
-      <w:bookmarkEnd w:id="0"/>
-    </w:p>
+    <w:p/>
     <w:p>
       <w:pPr>
         <w:pStyle w:val="ListParagraph"/>
@@ -6943,11 +8857,9 @@
     </w:p>
     <w:p>
       <w:pPr>
-        <w:pStyle w:val="ListParagraph"/>
-        <w:spacing w:line="360" w:lineRule="auto"/>
-        <w:ind w:left="1440" w:firstLine="720"/>
-        <w:rPr>
-          <w:lang w:val="vi-VN" w:eastAsia="vi-VN"/>
+        <w:pStyle w:val="Heading2"/>
+        <w:rPr>
+          <w:lang w:eastAsia="vi-VN"/>
         </w:rPr>
       </w:pPr>
     </w:p>
@@ -6992,7 +8904,6 @@
     <w:sdtPr>
       <w:id w:val="-1614124647"/>
     </w:sdtPr>
-    <w:sdtEndPr/>
     <w:sdtContent>
       <w:p>
         <w:pPr>
@@ -7012,7 +8923,7 @@
           <w:rPr>
             <w:noProof/>
           </w:rPr>
-          <w:t>22</w:t>
+          <w:t>26</w:t>
         </w:r>
         <w:r>
           <w:fldChar w:fldCharType="end"/>
@@ -7076,12 +8987,125 @@
         <v:path o:extrusionok="f" gradientshapeok="t" o:connecttype="rect"/>
         <o:lock v:ext="edit" aspectratio="t"/>
       </v:shapetype>
-      <v:shape id="_x0000_i1034" type="#_x0000_t75" style="width:11.25pt;height:11.25pt" o:bullet="t">
+      <v:shape id="_x0000_i1073" type="#_x0000_t75" style="width:11.25pt;height:11.25pt" o:bullet="t">
         <v:imagedata r:id="rId1" o:title="mso620D"/>
       </v:shape>
     </w:pict>
   </w:numPicBullet>
   <w:abstractNum w:abstractNumId="0">
+    <w:nsid w:val="01F9672C"/>
+    <w:multiLevelType w:val="hybridMultilevel"/>
+    <w:tmpl w:val="BA1A1468"/>
+    <w:lvl w:ilvl="0" w:tplc="042A0009">
+      <w:start w:val="1"/>
+      <w:numFmt w:val="bullet"/>
+      <w:lvlText w:val=""/>
+      <w:lvlJc w:val="left"/>
+      <w:pPr>
+        <w:ind w:left="720" w:hanging="360"/>
+      </w:pPr>
+      <w:rPr>
+        <w:rFonts w:ascii="Wingdings" w:hAnsi="Wingdings" w:hint="default"/>
+      </w:rPr>
+    </w:lvl>
+    <w:lvl w:ilvl="1" w:tplc="042A0003">
+      <w:start w:val="1"/>
+      <w:numFmt w:val="bullet"/>
+      <w:lvlText w:val="o"/>
+      <w:lvlJc w:val="left"/>
+      <w:pPr>
+        <w:ind w:left="1440" w:hanging="360"/>
+      </w:pPr>
+      <w:rPr>
+        <w:rFonts w:ascii="Courier New" w:hAnsi="Courier New" w:cs="Courier New" w:hint="default"/>
+      </w:rPr>
+    </w:lvl>
+    <w:lvl w:ilvl="2" w:tplc="042A0005">
+      <w:start w:val="1"/>
+      <w:numFmt w:val="bullet"/>
+      <w:lvlText w:val=""/>
+      <w:lvlJc w:val="left"/>
+      <w:pPr>
+        <w:ind w:left="2160" w:hanging="360"/>
+      </w:pPr>
+      <w:rPr>
+        <w:rFonts w:ascii="Wingdings" w:hAnsi="Wingdings" w:hint="default"/>
+      </w:rPr>
+    </w:lvl>
+    <w:lvl w:ilvl="3" w:tplc="042A0001">
+      <w:start w:val="1"/>
+      <w:numFmt w:val="bullet"/>
+      <w:lvlText w:val=""/>
+      <w:lvlJc w:val="left"/>
+      <w:pPr>
+        <w:ind w:left="2880" w:hanging="360"/>
+      </w:pPr>
+      <w:rPr>
+        <w:rFonts w:ascii="Symbol" w:hAnsi="Symbol" w:hint="default"/>
+      </w:rPr>
+    </w:lvl>
+    <w:lvl w:ilvl="4" w:tplc="042A0003">
+      <w:start w:val="1"/>
+      <w:numFmt w:val="bullet"/>
+      <w:lvlText w:val="o"/>
+      <w:lvlJc w:val="left"/>
+      <w:pPr>
+        <w:ind w:left="3600" w:hanging="360"/>
+      </w:pPr>
+      <w:rPr>
+        <w:rFonts w:ascii="Courier New" w:hAnsi="Courier New" w:cs="Courier New" w:hint="default"/>
+      </w:rPr>
+    </w:lvl>
+    <w:lvl w:ilvl="5" w:tplc="042A0005" w:tentative="1">
+      <w:start w:val="1"/>
+      <w:numFmt w:val="bullet"/>
+      <w:lvlText w:val=""/>
+      <w:lvlJc w:val="left"/>
+      <w:pPr>
+        <w:ind w:left="4320" w:hanging="360"/>
+      </w:pPr>
+      <w:rPr>
+        <w:rFonts w:ascii="Wingdings" w:hAnsi="Wingdings" w:hint="default"/>
+      </w:rPr>
+    </w:lvl>
+    <w:lvl w:ilvl="6" w:tplc="042A0001" w:tentative="1">
+      <w:start w:val="1"/>
+      <w:numFmt w:val="bullet"/>
+      <w:lvlText w:val=""/>
+      <w:lvlJc w:val="left"/>
+      <w:pPr>
+        <w:ind w:left="5040" w:hanging="360"/>
+      </w:pPr>
+      <w:rPr>
+        <w:rFonts w:ascii="Symbol" w:hAnsi="Symbol" w:hint="default"/>
+      </w:rPr>
+    </w:lvl>
+    <w:lvl w:ilvl="7" w:tplc="042A0003" w:tentative="1">
+      <w:start w:val="1"/>
+      <w:numFmt w:val="bullet"/>
+      <w:lvlText w:val="o"/>
+      <w:lvlJc w:val="left"/>
+      <w:pPr>
+        <w:ind w:left="5760" w:hanging="360"/>
+      </w:pPr>
+      <w:rPr>
+        <w:rFonts w:ascii="Courier New" w:hAnsi="Courier New" w:cs="Courier New" w:hint="default"/>
+      </w:rPr>
+    </w:lvl>
+    <w:lvl w:ilvl="8" w:tplc="042A0005" w:tentative="1">
+      <w:start w:val="1"/>
+      <w:numFmt w:val="bullet"/>
+      <w:lvlText w:val=""/>
+      <w:lvlJc w:val="left"/>
+      <w:pPr>
+        <w:ind w:left="6480" w:hanging="360"/>
+      </w:pPr>
+      <w:rPr>
+        <w:rFonts w:ascii="Wingdings" w:hAnsi="Wingdings" w:hint="default"/>
+      </w:rPr>
+    </w:lvl>
+  </w:abstractNum>
+  <w:abstractNum w:abstractNumId="1">
     <w:nsid w:val="0D966EF4"/>
     <w:multiLevelType w:val="multilevel"/>
     <w:tmpl w:val="2B7A69EE"/>
@@ -7194,7 +9218,7 @@
       </w:rPr>
     </w:lvl>
   </w:abstractNum>
-  <w:abstractNum w:abstractNumId="1">
+  <w:abstractNum w:abstractNumId="2">
     <w:nsid w:val="15ED579C"/>
     <w:multiLevelType w:val="hybridMultilevel"/>
     <w:tmpl w:val="88BAB5CA"/>
@@ -7307,7 +9331,119 @@
       </w:rPr>
     </w:lvl>
   </w:abstractNum>
-  <w:abstractNum w:abstractNumId="2">
+  <w:abstractNum w:abstractNumId="3">
+    <w:nsid w:val="18397BA7"/>
+    <w:multiLevelType w:val="hybridMultilevel"/>
+    <w:tmpl w:val="3FF8A07A"/>
+    <w:lvl w:ilvl="0" w:tplc="31BAF7A0">
+      <w:numFmt w:val="bullet"/>
+      <w:lvlText w:val="-"/>
+      <w:lvlJc w:val="left"/>
+      <w:pPr>
+        <w:ind w:left="720" w:hanging="360"/>
+      </w:pPr>
+      <w:rPr>
+        <w:rFonts w:ascii="Times New Roman" w:eastAsiaTheme="minorHAnsi" w:hAnsi="Times New Roman" w:cs="Times New Roman" w:hint="default"/>
+      </w:rPr>
+    </w:lvl>
+    <w:lvl w:ilvl="1" w:tplc="042A0003">
+      <w:start w:val="1"/>
+      <w:numFmt w:val="bullet"/>
+      <w:lvlText w:val="o"/>
+      <w:lvlJc w:val="left"/>
+      <w:pPr>
+        <w:ind w:left="1440" w:hanging="360"/>
+      </w:pPr>
+      <w:rPr>
+        <w:rFonts w:ascii="Courier New" w:hAnsi="Courier New" w:cs="Courier New" w:hint="default"/>
+      </w:rPr>
+    </w:lvl>
+    <w:lvl w:ilvl="2" w:tplc="042A0005" w:tentative="1">
+      <w:start w:val="1"/>
+      <w:numFmt w:val="bullet"/>
+      <w:lvlText w:val=""/>
+      <w:lvlJc w:val="left"/>
+      <w:pPr>
+        <w:ind w:left="2160" w:hanging="360"/>
+      </w:pPr>
+      <w:rPr>
+        <w:rFonts w:ascii="Wingdings" w:hAnsi="Wingdings" w:hint="default"/>
+      </w:rPr>
+    </w:lvl>
+    <w:lvl w:ilvl="3" w:tplc="042A0001" w:tentative="1">
+      <w:start w:val="1"/>
+      <w:numFmt w:val="bullet"/>
+      <w:lvlText w:val=""/>
+      <w:lvlJc w:val="left"/>
+      <w:pPr>
+        <w:ind w:left="2880" w:hanging="360"/>
+      </w:pPr>
+      <w:rPr>
+        <w:rFonts w:ascii="Symbol" w:hAnsi="Symbol" w:hint="default"/>
+      </w:rPr>
+    </w:lvl>
+    <w:lvl w:ilvl="4" w:tplc="042A0003" w:tentative="1">
+      <w:start w:val="1"/>
+      <w:numFmt w:val="bullet"/>
+      <w:lvlText w:val="o"/>
+      <w:lvlJc w:val="left"/>
+      <w:pPr>
+        <w:ind w:left="3600" w:hanging="360"/>
+      </w:pPr>
+      <w:rPr>
+        <w:rFonts w:ascii="Courier New" w:hAnsi="Courier New" w:cs="Courier New" w:hint="default"/>
+      </w:rPr>
+    </w:lvl>
+    <w:lvl w:ilvl="5" w:tplc="042A0005" w:tentative="1">
+      <w:start w:val="1"/>
+      <w:numFmt w:val="bullet"/>
+      <w:lvlText w:val=""/>
+      <w:lvlJc w:val="left"/>
+      <w:pPr>
+        <w:ind w:left="4320" w:hanging="360"/>
+      </w:pPr>
+      <w:rPr>
+        <w:rFonts w:ascii="Wingdings" w:hAnsi="Wingdings" w:hint="default"/>
+      </w:rPr>
+    </w:lvl>
+    <w:lvl w:ilvl="6" w:tplc="042A0001" w:tentative="1">
+      <w:start w:val="1"/>
+      <w:numFmt w:val="bullet"/>
+      <w:lvlText w:val=""/>
+      <w:lvlJc w:val="left"/>
+      <w:pPr>
+        <w:ind w:left="5040" w:hanging="360"/>
+      </w:pPr>
+      <w:rPr>
+        <w:rFonts w:ascii="Symbol" w:hAnsi="Symbol" w:hint="default"/>
+      </w:rPr>
+    </w:lvl>
+    <w:lvl w:ilvl="7" w:tplc="042A0003" w:tentative="1">
+      <w:start w:val="1"/>
+      <w:numFmt w:val="bullet"/>
+      <w:lvlText w:val="o"/>
+      <w:lvlJc w:val="left"/>
+      <w:pPr>
+        <w:ind w:left="5760" w:hanging="360"/>
+      </w:pPr>
+      <w:rPr>
+        <w:rFonts w:ascii="Courier New" w:hAnsi="Courier New" w:cs="Courier New" w:hint="default"/>
+      </w:rPr>
+    </w:lvl>
+    <w:lvl w:ilvl="8" w:tplc="042A0005" w:tentative="1">
+      <w:start w:val="1"/>
+      <w:numFmt w:val="bullet"/>
+      <w:lvlText w:val=""/>
+      <w:lvlJc w:val="left"/>
+      <w:pPr>
+        <w:ind w:left="6480" w:hanging="360"/>
+      </w:pPr>
+      <w:rPr>
+        <w:rFonts w:ascii="Wingdings" w:hAnsi="Wingdings" w:hint="default"/>
+      </w:rPr>
+    </w:lvl>
+  </w:abstractNum>
+  <w:abstractNum w:abstractNumId="4">
     <w:nsid w:val="1F775D74"/>
     <w:multiLevelType w:val="hybridMultilevel"/>
     <w:tmpl w:val="0F2A4598"/>
@@ -7420,7 +9556,7 @@
       </w:rPr>
     </w:lvl>
   </w:abstractNum>
-  <w:abstractNum w:abstractNumId="3">
+  <w:abstractNum w:abstractNumId="5">
     <w:nsid w:val="23F51A41"/>
     <w:multiLevelType w:val="multilevel"/>
     <w:tmpl w:val="B068346C"/>
@@ -7533,7 +9669,7 @@
       </w:rPr>
     </w:lvl>
   </w:abstractNum>
-  <w:abstractNum w:abstractNumId="4">
+  <w:abstractNum w:abstractNumId="6">
     <w:nsid w:val="2C713654"/>
     <w:multiLevelType w:val="multilevel"/>
     <w:tmpl w:val="F1529570"/>
@@ -7646,7 +9782,7 @@
       </w:rPr>
     </w:lvl>
   </w:abstractNum>
-  <w:abstractNum w:abstractNumId="5">
+  <w:abstractNum w:abstractNumId="7">
     <w:nsid w:val="31F40BE3"/>
     <w:multiLevelType w:val="hybridMultilevel"/>
     <w:tmpl w:val="2814EA68"/>
@@ -7759,7 +9895,120 @@
       </w:rPr>
     </w:lvl>
   </w:abstractNum>
-  <w:abstractNum w:abstractNumId="6">
+  <w:abstractNum w:abstractNumId="8">
+    <w:nsid w:val="33980396"/>
+    <w:multiLevelType w:val="multilevel"/>
+    <w:tmpl w:val="6D9C5F64"/>
+    <w:lvl w:ilvl="0">
+      <w:start w:val="1"/>
+      <w:numFmt w:val="bullet"/>
+      <w:lvlText w:val="ü"/>
+      <w:lvlJc w:val="left"/>
+      <w:pPr>
+        <w:ind w:left="1800" w:hanging="360"/>
+      </w:pPr>
+      <w:rPr>
+        <w:rFonts w:ascii="Wingdings" w:hAnsi="Wingdings" w:hint="default"/>
+      </w:rPr>
+    </w:lvl>
+    <w:lvl w:ilvl="1">
+      <w:start w:val="1"/>
+      <w:numFmt w:val="bullet"/>
+      <w:lvlText w:val="o"/>
+      <w:lvlJc w:val="left"/>
+      <w:pPr>
+        <w:ind w:left="2520" w:hanging="360"/>
+      </w:pPr>
+      <w:rPr>
+        <w:rFonts w:ascii="Courier New" w:hAnsi="Courier New" w:cs="Courier New" w:hint="default"/>
+      </w:rPr>
+    </w:lvl>
+    <w:lvl w:ilvl="2">
+      <w:start w:val="1"/>
+      <w:numFmt w:val="bullet"/>
+      <w:lvlText w:val=""/>
+      <w:lvlJc w:val="left"/>
+      <w:pPr>
+        <w:ind w:left="3240" w:hanging="360"/>
+      </w:pPr>
+      <w:rPr>
+        <w:rFonts w:ascii="Wingdings" w:hAnsi="Wingdings" w:hint="default"/>
+      </w:rPr>
+    </w:lvl>
+    <w:lvl w:ilvl="3">
+      <w:start w:val="1"/>
+      <w:numFmt w:val="bullet"/>
+      <w:lvlText w:val=""/>
+      <w:lvlJc w:val="left"/>
+      <w:pPr>
+        <w:ind w:left="3960" w:hanging="360"/>
+      </w:pPr>
+      <w:rPr>
+        <w:rFonts w:ascii="Symbol" w:hAnsi="Symbol" w:hint="default"/>
+      </w:rPr>
+    </w:lvl>
+    <w:lvl w:ilvl="4">
+      <w:start w:val="1"/>
+      <w:numFmt w:val="bullet"/>
+      <w:lvlText w:val="o"/>
+      <w:lvlJc w:val="left"/>
+      <w:pPr>
+        <w:ind w:left="4680" w:hanging="360"/>
+      </w:pPr>
+      <w:rPr>
+        <w:rFonts w:ascii="Courier New" w:hAnsi="Courier New" w:cs="Courier New" w:hint="default"/>
+      </w:rPr>
+    </w:lvl>
+    <w:lvl w:ilvl="5">
+      <w:start w:val="1"/>
+      <w:numFmt w:val="bullet"/>
+      <w:lvlText w:val=""/>
+      <w:lvlJc w:val="left"/>
+      <w:pPr>
+        <w:ind w:left="5400" w:hanging="360"/>
+      </w:pPr>
+      <w:rPr>
+        <w:rFonts w:ascii="Wingdings" w:hAnsi="Wingdings" w:hint="default"/>
+      </w:rPr>
+    </w:lvl>
+    <w:lvl w:ilvl="6">
+      <w:start w:val="1"/>
+      <w:numFmt w:val="bullet"/>
+      <w:lvlText w:val=""/>
+      <w:lvlJc w:val="left"/>
+      <w:pPr>
+        <w:ind w:left="6120" w:hanging="360"/>
+      </w:pPr>
+      <w:rPr>
+        <w:rFonts w:ascii="Symbol" w:hAnsi="Symbol" w:hint="default"/>
+      </w:rPr>
+    </w:lvl>
+    <w:lvl w:ilvl="7">
+      <w:start w:val="1"/>
+      <w:numFmt w:val="bullet"/>
+      <w:lvlText w:val="o"/>
+      <w:lvlJc w:val="left"/>
+      <w:pPr>
+        <w:ind w:left="6840" w:hanging="360"/>
+      </w:pPr>
+      <w:rPr>
+        <w:rFonts w:ascii="Courier New" w:hAnsi="Courier New" w:cs="Courier New" w:hint="default"/>
+      </w:rPr>
+    </w:lvl>
+    <w:lvl w:ilvl="8">
+      <w:start w:val="1"/>
+      <w:numFmt w:val="bullet"/>
+      <w:lvlText w:val=""/>
+      <w:lvlJc w:val="left"/>
+      <w:pPr>
+        <w:ind w:left="7560" w:hanging="360"/>
+      </w:pPr>
+      <w:rPr>
+        <w:rFonts w:ascii="Wingdings" w:hAnsi="Wingdings" w:hint="default"/>
+      </w:rPr>
+    </w:lvl>
+  </w:abstractNum>
+  <w:abstractNum w:abstractNumId="9">
     <w:nsid w:val="34D45ACF"/>
     <w:multiLevelType w:val="hybridMultilevel"/>
     <w:tmpl w:val="4EFED9BA"/>
@@ -7871,7 +10120,7 @@
       </w:rPr>
     </w:lvl>
   </w:abstractNum>
-  <w:abstractNum w:abstractNumId="7">
+  <w:abstractNum w:abstractNumId="10">
     <w:nsid w:val="38D50B09"/>
     <w:multiLevelType w:val="multilevel"/>
     <w:tmpl w:val="2B7A69EE"/>
@@ -7984,7 +10233,7 @@
       </w:rPr>
     </w:lvl>
   </w:abstractNum>
-  <w:abstractNum w:abstractNumId="8">
+  <w:abstractNum w:abstractNumId="11">
     <w:nsid w:val="3A6C725B"/>
     <w:multiLevelType w:val="hybridMultilevel"/>
     <w:tmpl w:val="A8C06392"/>
@@ -8097,7 +10346,7 @@
       </w:rPr>
     </w:lvl>
   </w:abstractNum>
-  <w:abstractNum w:abstractNumId="9">
+  <w:abstractNum w:abstractNumId="12">
     <w:nsid w:val="3F654F19"/>
     <w:multiLevelType w:val="multilevel"/>
     <w:tmpl w:val="5876F8CC"/>
@@ -8183,7 +10432,7 @@
       </w:pPr>
     </w:lvl>
   </w:abstractNum>
-  <w:abstractNum w:abstractNumId="10">
+  <w:abstractNum w:abstractNumId="13">
     <w:nsid w:val="41BE467B"/>
     <w:multiLevelType w:val="hybridMultilevel"/>
     <w:tmpl w:val="3C2CC4E4"/>
@@ -8296,7 +10545,7 @@
       </w:rPr>
     </w:lvl>
   </w:abstractNum>
-  <w:abstractNum w:abstractNumId="11">
+  <w:abstractNum w:abstractNumId="14">
     <w:nsid w:val="420C14E6"/>
     <w:multiLevelType w:val="multilevel"/>
     <w:tmpl w:val="BA0E5C48"/>
@@ -8409,7 +10658,7 @@
       </w:rPr>
     </w:lvl>
   </w:abstractNum>
-  <w:abstractNum w:abstractNumId="12">
+  <w:abstractNum w:abstractNumId="15">
     <w:nsid w:val="438174B1"/>
     <w:multiLevelType w:val="multilevel"/>
     <w:tmpl w:val="E0EEBBFE"/>
@@ -8522,7 +10771,7 @@
       </w:rPr>
     </w:lvl>
   </w:abstractNum>
-  <w:abstractNum w:abstractNumId="13">
+  <w:abstractNum w:abstractNumId="16">
     <w:nsid w:val="45545AFC"/>
     <w:multiLevelType w:val="multilevel"/>
     <w:tmpl w:val="6A3278D6"/>
@@ -8636,7 +10885,7 @@
       </w:rPr>
     </w:lvl>
   </w:abstractNum>
-  <w:abstractNum w:abstractNumId="14">
+  <w:abstractNum w:abstractNumId="17">
     <w:nsid w:val="4A630925"/>
     <w:multiLevelType w:val="hybridMultilevel"/>
     <w:tmpl w:val="2786B3D6"/>
@@ -8749,7 +10998,120 @@
       </w:rPr>
     </w:lvl>
   </w:abstractNum>
-  <w:abstractNum w:abstractNumId="15">
+  <w:abstractNum w:abstractNumId="18">
+    <w:nsid w:val="4CD978AB"/>
+    <w:multiLevelType w:val="multilevel"/>
+    <w:tmpl w:val="2A8A33BA"/>
+    <w:lvl w:ilvl="0">
+      <w:start w:val="1"/>
+      <w:numFmt w:val="bullet"/>
+      <w:lvlText w:val="ü"/>
+      <w:lvlJc w:val="left"/>
+      <w:pPr>
+        <w:ind w:left="1800" w:hanging="360"/>
+      </w:pPr>
+      <w:rPr>
+        <w:rFonts w:ascii="Wingdings" w:hAnsi="Wingdings" w:hint="default"/>
+      </w:rPr>
+    </w:lvl>
+    <w:lvl w:ilvl="1">
+      <w:start w:val="1"/>
+      <w:numFmt w:val="bullet"/>
+      <w:lvlText w:val="o"/>
+      <w:lvlJc w:val="left"/>
+      <w:pPr>
+        <w:ind w:left="2520" w:hanging="360"/>
+      </w:pPr>
+      <w:rPr>
+        <w:rFonts w:ascii="Courier New" w:hAnsi="Courier New" w:cs="Courier New" w:hint="default"/>
+      </w:rPr>
+    </w:lvl>
+    <w:lvl w:ilvl="2">
+      <w:start w:val="1"/>
+      <w:numFmt w:val="bullet"/>
+      <w:lvlText w:val=""/>
+      <w:lvlJc w:val="left"/>
+      <w:pPr>
+        <w:ind w:left="3240" w:hanging="360"/>
+      </w:pPr>
+      <w:rPr>
+        <w:rFonts w:ascii="Wingdings" w:hAnsi="Wingdings" w:hint="default"/>
+      </w:rPr>
+    </w:lvl>
+    <w:lvl w:ilvl="3">
+      <w:start w:val="1"/>
+      <w:numFmt w:val="bullet"/>
+      <w:lvlText w:val=""/>
+      <w:lvlJc w:val="left"/>
+      <w:pPr>
+        <w:ind w:left="3960" w:hanging="360"/>
+      </w:pPr>
+      <w:rPr>
+        <w:rFonts w:ascii="Symbol" w:hAnsi="Symbol" w:hint="default"/>
+      </w:rPr>
+    </w:lvl>
+    <w:lvl w:ilvl="4">
+      <w:start w:val="1"/>
+      <w:numFmt w:val="bullet"/>
+      <w:lvlText w:val="o"/>
+      <w:lvlJc w:val="left"/>
+      <w:pPr>
+        <w:ind w:left="4680" w:hanging="360"/>
+      </w:pPr>
+      <w:rPr>
+        <w:rFonts w:ascii="Courier New" w:hAnsi="Courier New" w:cs="Courier New" w:hint="default"/>
+      </w:rPr>
+    </w:lvl>
+    <w:lvl w:ilvl="5">
+      <w:start w:val="1"/>
+      <w:numFmt w:val="bullet"/>
+      <w:lvlText w:val=""/>
+      <w:lvlJc w:val="left"/>
+      <w:pPr>
+        <w:ind w:left="5400" w:hanging="360"/>
+      </w:pPr>
+      <w:rPr>
+        <w:rFonts w:ascii="Wingdings" w:hAnsi="Wingdings" w:hint="default"/>
+      </w:rPr>
+    </w:lvl>
+    <w:lvl w:ilvl="6">
+      <w:start w:val="1"/>
+      <w:numFmt w:val="bullet"/>
+      <w:lvlText w:val=""/>
+      <w:lvlJc w:val="left"/>
+      <w:pPr>
+        <w:ind w:left="6120" w:hanging="360"/>
+      </w:pPr>
+      <w:rPr>
+        <w:rFonts w:ascii="Symbol" w:hAnsi="Symbol" w:hint="default"/>
+      </w:rPr>
+    </w:lvl>
+    <w:lvl w:ilvl="7">
+      <w:start w:val="1"/>
+      <w:numFmt w:val="bullet"/>
+      <w:lvlText w:val="o"/>
+      <w:lvlJc w:val="left"/>
+      <w:pPr>
+        <w:ind w:left="6840" w:hanging="360"/>
+      </w:pPr>
+      <w:rPr>
+        <w:rFonts w:ascii="Courier New" w:hAnsi="Courier New" w:cs="Courier New" w:hint="default"/>
+      </w:rPr>
+    </w:lvl>
+    <w:lvl w:ilvl="8">
+      <w:start w:val="1"/>
+      <w:numFmt w:val="bullet"/>
+      <w:lvlText w:val=""/>
+      <w:lvlJc w:val="left"/>
+      <w:pPr>
+        <w:ind w:left="7560" w:hanging="360"/>
+      </w:pPr>
+      <w:rPr>
+        <w:rFonts w:ascii="Wingdings" w:hAnsi="Wingdings" w:hint="default"/>
+      </w:rPr>
+    </w:lvl>
+  </w:abstractNum>
+  <w:abstractNum w:abstractNumId="19">
     <w:nsid w:val="51DD464B"/>
     <w:multiLevelType w:val="hybridMultilevel"/>
     <w:tmpl w:val="8D1E6236"/>
@@ -8861,7 +11223,121 @@
       </w:rPr>
     </w:lvl>
   </w:abstractNum>
-  <w:abstractNum w:abstractNumId="16">
+  <w:abstractNum w:abstractNumId="20">
+    <w:nsid w:val="5BE52CFF"/>
+    <w:multiLevelType w:val="multilevel"/>
+    <w:tmpl w:val="C3623CBE"/>
+    <w:lvl w:ilvl="0">
+      <w:start w:val="1"/>
+      <w:numFmt w:val="bullet"/>
+      <w:lvlText w:val=""/>
+      <w:lvlJc w:val="left"/>
+      <w:pPr>
+        <w:ind w:left="1706" w:hanging="360"/>
+      </w:pPr>
+      <w:rPr>
+        <w:rFonts w:ascii="Wingdings" w:hAnsi="Wingdings" w:hint="default"/>
+      </w:rPr>
+    </w:lvl>
+    <w:lvl w:ilvl="1">
+      <w:start w:val="1"/>
+      <w:numFmt w:val="bullet"/>
+      <w:lvlText w:val="o"/>
+      <w:lvlJc w:val="left"/>
+      <w:pPr>
+        <w:ind w:left="2426" w:hanging="360"/>
+      </w:pPr>
+      <w:rPr>
+        <w:rFonts w:ascii="Courier New" w:hAnsi="Courier New" w:cs="Courier New" w:hint="default"/>
+      </w:rPr>
+    </w:lvl>
+    <w:lvl w:ilvl="2">
+      <w:start w:val="1"/>
+      <w:numFmt w:val="bullet"/>
+      <w:lvlText w:val=""/>
+      <w:lvlJc w:val="left"/>
+      <w:pPr>
+        <w:ind w:left="3146" w:hanging="360"/>
+      </w:pPr>
+      <w:rPr>
+        <w:rFonts w:ascii="Wingdings" w:hAnsi="Wingdings" w:hint="default"/>
+        <w:lang w:val="en-US"/>
+      </w:rPr>
+    </w:lvl>
+    <w:lvl w:ilvl="3">
+      <w:start w:val="1"/>
+      <w:numFmt w:val="bullet"/>
+      <w:lvlText w:val=""/>
+      <w:lvlJc w:val="left"/>
+      <w:pPr>
+        <w:ind w:left="3866" w:hanging="360"/>
+      </w:pPr>
+      <w:rPr>
+        <w:rFonts w:ascii="Symbol" w:hAnsi="Symbol" w:hint="default"/>
+      </w:rPr>
+    </w:lvl>
+    <w:lvl w:ilvl="4">
+      <w:start w:val="1"/>
+      <w:numFmt w:val="bullet"/>
+      <w:lvlText w:val="o"/>
+      <w:lvlJc w:val="left"/>
+      <w:pPr>
+        <w:ind w:left="4586" w:hanging="360"/>
+      </w:pPr>
+      <w:rPr>
+        <w:rFonts w:ascii="Courier New" w:hAnsi="Courier New" w:cs="Courier New" w:hint="default"/>
+      </w:rPr>
+    </w:lvl>
+    <w:lvl w:ilvl="5">
+      <w:start w:val="1"/>
+      <w:numFmt w:val="bullet"/>
+      <w:lvlText w:val=""/>
+      <w:lvlJc w:val="left"/>
+      <w:pPr>
+        <w:ind w:left="5306" w:hanging="360"/>
+      </w:pPr>
+      <w:rPr>
+        <w:rFonts w:ascii="Wingdings" w:hAnsi="Wingdings" w:hint="default"/>
+      </w:rPr>
+    </w:lvl>
+    <w:lvl w:ilvl="6">
+      <w:start w:val="1"/>
+      <w:numFmt w:val="bullet"/>
+      <w:lvlText w:val=""/>
+      <w:lvlJc w:val="left"/>
+      <w:pPr>
+        <w:ind w:left="6026" w:hanging="360"/>
+      </w:pPr>
+      <w:rPr>
+        <w:rFonts w:ascii="Symbol" w:hAnsi="Symbol" w:hint="default"/>
+      </w:rPr>
+    </w:lvl>
+    <w:lvl w:ilvl="7">
+      <w:start w:val="1"/>
+      <w:numFmt w:val="bullet"/>
+      <w:lvlText w:val="o"/>
+      <w:lvlJc w:val="left"/>
+      <w:pPr>
+        <w:ind w:left="6746" w:hanging="360"/>
+      </w:pPr>
+      <w:rPr>
+        <w:rFonts w:ascii="Courier New" w:hAnsi="Courier New" w:cs="Courier New" w:hint="default"/>
+      </w:rPr>
+    </w:lvl>
+    <w:lvl w:ilvl="8">
+      <w:start w:val="1"/>
+      <w:numFmt w:val="bullet"/>
+      <w:lvlText w:val=""/>
+      <w:lvlJc w:val="left"/>
+      <w:pPr>
+        <w:ind w:left="7466" w:hanging="360"/>
+      </w:pPr>
+      <w:rPr>
+        <w:rFonts w:ascii="Wingdings" w:hAnsi="Wingdings" w:hint="default"/>
+      </w:rPr>
+    </w:lvl>
+  </w:abstractNum>
+  <w:abstractNum w:abstractNumId="21">
     <w:nsid w:val="5BFA62C7"/>
     <w:multiLevelType w:val="hybridMultilevel"/>
     <w:tmpl w:val="76BCA288"/>
@@ -8974,7 +11450,7 @@
       </w:rPr>
     </w:lvl>
   </w:abstractNum>
-  <w:abstractNum w:abstractNumId="17">
+  <w:abstractNum w:abstractNumId="22">
     <w:nsid w:val="5EB055F4"/>
     <w:multiLevelType w:val="multilevel"/>
     <w:tmpl w:val="50A8AAAA"/>
@@ -9087,7 +11563,7 @@
       </w:rPr>
     </w:lvl>
   </w:abstractNum>
-  <w:abstractNum w:abstractNumId="18">
+  <w:abstractNum w:abstractNumId="23">
     <w:nsid w:val="62D3153C"/>
     <w:multiLevelType w:val="hybridMultilevel"/>
     <w:tmpl w:val="C68EAA44"/>
@@ -9200,7 +11676,7 @@
       </w:rPr>
     </w:lvl>
   </w:abstractNum>
-  <w:abstractNum w:abstractNumId="19">
+  <w:abstractNum w:abstractNumId="24">
     <w:nsid w:val="66D53CA0"/>
     <w:multiLevelType w:val="multilevel"/>
     <w:tmpl w:val="F2F09618"/>
@@ -9313,10 +11789,123 @@
       </w:rPr>
     </w:lvl>
   </w:abstractNum>
-  <w:abstractNum w:abstractNumId="20">
+  <w:abstractNum w:abstractNumId="25">
+    <w:nsid w:val="67FB6674"/>
+    <w:multiLevelType w:val="multilevel"/>
+    <w:tmpl w:val="847AD8BC"/>
+    <w:lvl w:ilvl="0">
+      <w:start w:val="1"/>
+      <w:numFmt w:val="bullet"/>
+      <w:lvlText w:val=""/>
+      <w:lvlJc w:val="left"/>
+      <w:pPr>
+        <w:ind w:left="1202" w:hanging="360"/>
+      </w:pPr>
+      <w:rPr>
+        <w:rFonts w:ascii="Wingdings" w:hAnsi="Wingdings" w:hint="default"/>
+      </w:rPr>
+    </w:lvl>
+    <w:lvl w:ilvl="1">
+      <w:start w:val="1"/>
+      <w:numFmt w:val="bullet"/>
+      <w:lvlText w:val="o"/>
+      <w:lvlJc w:val="left"/>
+      <w:pPr>
+        <w:ind w:left="1922" w:hanging="360"/>
+      </w:pPr>
+      <w:rPr>
+        <w:rFonts w:ascii="Courier New" w:hAnsi="Courier New" w:cs="Courier New" w:hint="default"/>
+      </w:rPr>
+    </w:lvl>
+    <w:lvl w:ilvl="2">
+      <w:start w:val="1"/>
+      <w:numFmt w:val="bullet"/>
+      <w:lvlText w:val=""/>
+      <w:lvlJc w:val="left"/>
+      <w:pPr>
+        <w:ind w:left="2642" w:hanging="360"/>
+      </w:pPr>
+      <w:rPr>
+        <w:rFonts w:ascii="Wingdings" w:hAnsi="Wingdings" w:hint="default"/>
+      </w:rPr>
+    </w:lvl>
+    <w:lvl w:ilvl="3">
+      <w:start w:val="1"/>
+      <w:numFmt w:val="bullet"/>
+      <w:lvlText w:val=""/>
+      <w:lvlJc w:val="left"/>
+      <w:pPr>
+        <w:ind w:left="3362" w:hanging="360"/>
+      </w:pPr>
+      <w:rPr>
+        <w:rFonts w:ascii="Symbol" w:hAnsi="Symbol" w:hint="default"/>
+      </w:rPr>
+    </w:lvl>
+    <w:lvl w:ilvl="4">
+      <w:start w:val="1"/>
+      <w:numFmt w:val="bullet"/>
+      <w:lvlText w:val="o"/>
+      <w:lvlJc w:val="left"/>
+      <w:pPr>
+        <w:ind w:left="4082" w:hanging="360"/>
+      </w:pPr>
+      <w:rPr>
+        <w:rFonts w:ascii="Courier New" w:hAnsi="Courier New" w:cs="Courier New" w:hint="default"/>
+      </w:rPr>
+    </w:lvl>
+    <w:lvl w:ilvl="5">
+      <w:start w:val="1"/>
+      <w:numFmt w:val="bullet"/>
+      <w:lvlText w:val=""/>
+      <w:lvlJc w:val="left"/>
+      <w:pPr>
+        <w:ind w:left="4802" w:hanging="360"/>
+      </w:pPr>
+      <w:rPr>
+        <w:rFonts w:ascii="Wingdings" w:hAnsi="Wingdings" w:hint="default"/>
+      </w:rPr>
+    </w:lvl>
+    <w:lvl w:ilvl="6">
+      <w:start w:val="1"/>
+      <w:numFmt w:val="bullet"/>
+      <w:lvlText w:val=""/>
+      <w:lvlJc w:val="left"/>
+      <w:pPr>
+        <w:ind w:left="5522" w:hanging="360"/>
+      </w:pPr>
+      <w:rPr>
+        <w:rFonts w:ascii="Symbol" w:hAnsi="Symbol" w:hint="default"/>
+      </w:rPr>
+    </w:lvl>
+    <w:lvl w:ilvl="7">
+      <w:start w:val="1"/>
+      <w:numFmt w:val="bullet"/>
+      <w:lvlText w:val="o"/>
+      <w:lvlJc w:val="left"/>
+      <w:pPr>
+        <w:ind w:left="6242" w:hanging="360"/>
+      </w:pPr>
+      <w:rPr>
+        <w:rFonts w:ascii="Courier New" w:hAnsi="Courier New" w:cs="Courier New" w:hint="default"/>
+      </w:rPr>
+    </w:lvl>
+    <w:lvl w:ilvl="8">
+      <w:start w:val="1"/>
+      <w:numFmt w:val="bullet"/>
+      <w:lvlText w:val=""/>
+      <w:lvlJc w:val="left"/>
+      <w:pPr>
+        <w:ind w:left="6962" w:hanging="360"/>
+      </w:pPr>
+      <w:rPr>
+        <w:rFonts w:ascii="Wingdings" w:hAnsi="Wingdings" w:hint="default"/>
+      </w:rPr>
+    </w:lvl>
+  </w:abstractNum>
+  <w:abstractNum w:abstractNumId="26">
     <w:nsid w:val="698C5E9C"/>
     <w:multiLevelType w:val="multilevel"/>
-    <w:tmpl w:val="042A0025"/>
+    <w:tmpl w:val="3EC6C110"/>
     <w:lvl w:ilvl="0">
       <w:start w:val="1"/>
       <w:numFmt w:val="decimal"/>
@@ -9408,7 +11997,233 @@
       </w:pPr>
     </w:lvl>
   </w:abstractNum>
-  <w:abstractNum w:abstractNumId="21">
+  <w:abstractNum w:abstractNumId="27">
+    <w:nsid w:val="6CDC0F4F"/>
+    <w:multiLevelType w:val="multilevel"/>
+    <w:tmpl w:val="E6085CEA"/>
+    <w:lvl w:ilvl="0">
+      <w:start w:val="1"/>
+      <w:numFmt w:val="bullet"/>
+      <w:lvlText w:val="·"/>
+      <w:lvlJc w:val="left"/>
+      <w:pPr>
+        <w:ind w:left="2160" w:hanging="360"/>
+      </w:pPr>
+      <w:rPr>
+        <w:rFonts w:ascii="Symbol" w:hAnsi="Symbol" w:hint="default"/>
+      </w:rPr>
+    </w:lvl>
+    <w:lvl w:ilvl="1">
+      <w:start w:val="1"/>
+      <w:numFmt w:val="bullet"/>
+      <w:lvlText w:val="o"/>
+      <w:lvlJc w:val="left"/>
+      <w:pPr>
+        <w:ind w:left="2880" w:hanging="360"/>
+      </w:pPr>
+      <w:rPr>
+        <w:rFonts w:ascii="Courier New" w:hAnsi="Courier New" w:cs="Courier New" w:hint="default"/>
+      </w:rPr>
+    </w:lvl>
+    <w:lvl w:ilvl="2">
+      <w:start w:val="1"/>
+      <w:numFmt w:val="bullet"/>
+      <w:lvlText w:val=""/>
+      <w:lvlJc w:val="left"/>
+      <w:pPr>
+        <w:ind w:left="3600" w:hanging="360"/>
+      </w:pPr>
+      <w:rPr>
+        <w:rFonts w:ascii="Wingdings" w:hAnsi="Wingdings" w:hint="default"/>
+      </w:rPr>
+    </w:lvl>
+    <w:lvl w:ilvl="3">
+      <w:start w:val="1"/>
+      <w:numFmt w:val="bullet"/>
+      <w:lvlText w:val=""/>
+      <w:lvlJc w:val="left"/>
+      <w:pPr>
+        <w:ind w:left="4320" w:hanging="360"/>
+      </w:pPr>
+      <w:rPr>
+        <w:rFonts w:ascii="Symbol" w:hAnsi="Symbol" w:hint="default"/>
+      </w:rPr>
+    </w:lvl>
+    <w:lvl w:ilvl="4">
+      <w:start w:val="1"/>
+      <w:numFmt w:val="bullet"/>
+      <w:lvlText w:val="o"/>
+      <w:lvlJc w:val="left"/>
+      <w:pPr>
+        <w:ind w:left="5040" w:hanging="360"/>
+      </w:pPr>
+      <w:rPr>
+        <w:rFonts w:ascii="Courier New" w:hAnsi="Courier New" w:cs="Courier New" w:hint="default"/>
+      </w:rPr>
+    </w:lvl>
+    <w:lvl w:ilvl="5">
+      <w:start w:val="1"/>
+      <w:numFmt w:val="bullet"/>
+      <w:lvlText w:val=""/>
+      <w:lvlJc w:val="left"/>
+      <w:pPr>
+        <w:ind w:left="5760" w:hanging="360"/>
+      </w:pPr>
+      <w:rPr>
+        <w:rFonts w:ascii="Wingdings" w:hAnsi="Wingdings" w:hint="default"/>
+      </w:rPr>
+    </w:lvl>
+    <w:lvl w:ilvl="6">
+      <w:start w:val="1"/>
+      <w:numFmt w:val="bullet"/>
+      <w:lvlText w:val=""/>
+      <w:lvlJc w:val="left"/>
+      <w:pPr>
+        <w:ind w:left="6480" w:hanging="360"/>
+      </w:pPr>
+      <w:rPr>
+        <w:rFonts w:ascii="Symbol" w:hAnsi="Symbol" w:hint="default"/>
+      </w:rPr>
+    </w:lvl>
+    <w:lvl w:ilvl="7">
+      <w:start w:val="1"/>
+      <w:numFmt w:val="bullet"/>
+      <w:lvlText w:val="o"/>
+      <w:lvlJc w:val="left"/>
+      <w:pPr>
+        <w:ind w:left="7200" w:hanging="360"/>
+      </w:pPr>
+      <w:rPr>
+        <w:rFonts w:ascii="Courier New" w:hAnsi="Courier New" w:cs="Courier New" w:hint="default"/>
+      </w:rPr>
+    </w:lvl>
+    <w:lvl w:ilvl="8">
+      <w:start w:val="1"/>
+      <w:numFmt w:val="bullet"/>
+      <w:lvlText w:val=""/>
+      <w:lvlJc w:val="left"/>
+      <w:pPr>
+        <w:ind w:left="7920" w:hanging="360"/>
+      </w:pPr>
+      <w:rPr>
+        <w:rFonts w:ascii="Wingdings" w:hAnsi="Wingdings" w:hint="default"/>
+      </w:rPr>
+    </w:lvl>
+  </w:abstractNum>
+  <w:abstractNum w:abstractNumId="28">
+    <w:nsid w:val="6D022AE8"/>
+    <w:multiLevelType w:val="multilevel"/>
+    <w:tmpl w:val="7CAEC46E"/>
+    <w:lvl w:ilvl="0">
+      <w:start w:val="1"/>
+      <w:numFmt w:val="bullet"/>
+      <w:lvlText w:val="·"/>
+      <w:lvlJc w:val="left"/>
+      <w:pPr>
+        <w:ind w:left="2160" w:hanging="360"/>
+      </w:pPr>
+      <w:rPr>
+        <w:rFonts w:ascii="Symbol" w:hAnsi="Symbol" w:hint="default"/>
+      </w:rPr>
+    </w:lvl>
+    <w:lvl w:ilvl="1">
+      <w:start w:val="1"/>
+      <w:numFmt w:val="bullet"/>
+      <w:lvlText w:val="o"/>
+      <w:lvlJc w:val="left"/>
+      <w:pPr>
+        <w:ind w:left="2880" w:hanging="360"/>
+      </w:pPr>
+      <w:rPr>
+        <w:rFonts w:ascii="Courier New" w:hAnsi="Courier New" w:cs="Courier New" w:hint="default"/>
+      </w:rPr>
+    </w:lvl>
+    <w:lvl w:ilvl="2">
+      <w:start w:val="1"/>
+      <w:numFmt w:val="bullet"/>
+      <w:lvlText w:val=""/>
+      <w:lvlJc w:val="left"/>
+      <w:pPr>
+        <w:ind w:left="3600" w:hanging="360"/>
+      </w:pPr>
+      <w:rPr>
+        <w:rFonts w:ascii="Wingdings" w:hAnsi="Wingdings" w:hint="default"/>
+      </w:rPr>
+    </w:lvl>
+    <w:lvl w:ilvl="3">
+      <w:start w:val="1"/>
+      <w:numFmt w:val="bullet"/>
+      <w:lvlText w:val=""/>
+      <w:lvlJc w:val="left"/>
+      <w:pPr>
+        <w:ind w:left="4320" w:hanging="360"/>
+      </w:pPr>
+      <w:rPr>
+        <w:rFonts w:ascii="Symbol" w:hAnsi="Symbol" w:hint="default"/>
+      </w:rPr>
+    </w:lvl>
+    <w:lvl w:ilvl="4">
+      <w:start w:val="1"/>
+      <w:numFmt w:val="bullet"/>
+      <w:lvlText w:val="o"/>
+      <w:lvlJc w:val="left"/>
+      <w:pPr>
+        <w:ind w:left="5040" w:hanging="360"/>
+      </w:pPr>
+      <w:rPr>
+        <w:rFonts w:ascii="Courier New" w:hAnsi="Courier New" w:cs="Courier New" w:hint="default"/>
+      </w:rPr>
+    </w:lvl>
+    <w:lvl w:ilvl="5">
+      <w:start w:val="1"/>
+      <w:numFmt w:val="bullet"/>
+      <w:lvlText w:val=""/>
+      <w:lvlJc w:val="left"/>
+      <w:pPr>
+        <w:ind w:left="5760" w:hanging="360"/>
+      </w:pPr>
+      <w:rPr>
+        <w:rFonts w:ascii="Wingdings" w:hAnsi="Wingdings" w:hint="default"/>
+      </w:rPr>
+    </w:lvl>
+    <w:lvl w:ilvl="6">
+      <w:start w:val="1"/>
+      <w:numFmt w:val="bullet"/>
+      <w:lvlText w:val=""/>
+      <w:lvlJc w:val="left"/>
+      <w:pPr>
+        <w:ind w:left="6480" w:hanging="360"/>
+      </w:pPr>
+      <w:rPr>
+        <w:rFonts w:ascii="Symbol" w:hAnsi="Symbol" w:hint="default"/>
+      </w:rPr>
+    </w:lvl>
+    <w:lvl w:ilvl="7">
+      <w:start w:val="1"/>
+      <w:numFmt w:val="bullet"/>
+      <w:lvlText w:val="o"/>
+      <w:lvlJc w:val="left"/>
+      <w:pPr>
+        <w:ind w:left="7200" w:hanging="360"/>
+      </w:pPr>
+      <w:rPr>
+        <w:rFonts w:ascii="Courier New" w:hAnsi="Courier New" w:cs="Courier New" w:hint="default"/>
+      </w:rPr>
+    </w:lvl>
+    <w:lvl w:ilvl="8">
+      <w:start w:val="1"/>
+      <w:numFmt w:val="bullet"/>
+      <w:lvlText w:val=""/>
+      <w:lvlJc w:val="left"/>
+      <w:pPr>
+        <w:ind w:left="7920" w:hanging="360"/>
+      </w:pPr>
+      <w:rPr>
+        <w:rFonts w:ascii="Wingdings" w:hAnsi="Wingdings" w:hint="default"/>
+      </w:rPr>
+    </w:lvl>
+  </w:abstractNum>
+  <w:abstractNum w:abstractNumId="29">
     <w:nsid w:val="6FEF0422"/>
     <w:multiLevelType w:val="hybridMultilevel"/>
     <w:tmpl w:val="9A5A05F8"/>
@@ -9521,7 +12336,7 @@
       </w:rPr>
     </w:lvl>
   </w:abstractNum>
-  <w:abstractNum w:abstractNumId="22">
+  <w:abstractNum w:abstractNumId="30">
     <w:nsid w:val="70303B57"/>
     <w:multiLevelType w:val="multilevel"/>
     <w:tmpl w:val="2B7A69EE"/>
@@ -9634,7 +12449,7 @@
       </w:rPr>
     </w:lvl>
   </w:abstractNum>
-  <w:abstractNum w:abstractNumId="23">
+  <w:abstractNum w:abstractNumId="31">
     <w:nsid w:val="703A3669"/>
     <w:multiLevelType w:val="hybridMultilevel"/>
     <w:tmpl w:val="68E493B2"/>
@@ -9747,7 +12562,7 @@
       </w:rPr>
     </w:lvl>
   </w:abstractNum>
-  <w:abstractNum w:abstractNumId="24">
+  <w:abstractNum w:abstractNumId="32">
     <w:nsid w:val="76E15CA7"/>
     <w:multiLevelType w:val="hybridMultilevel"/>
     <w:tmpl w:val="7C068752"/>
@@ -9860,7 +12675,7 @@
       </w:rPr>
     </w:lvl>
   </w:abstractNum>
-  <w:abstractNum w:abstractNumId="25">
+  <w:abstractNum w:abstractNumId="33">
     <w:nsid w:val="78A7679D"/>
     <w:multiLevelType w:val="hybridMultilevel"/>
     <w:tmpl w:val="75AE1D98"/>
@@ -9973,7 +12788,233 @@
       </w:rPr>
     </w:lvl>
   </w:abstractNum>
-  <w:abstractNum w:abstractNumId="26">
+  <w:abstractNum w:abstractNumId="34">
+    <w:nsid w:val="793369E9"/>
+    <w:multiLevelType w:val="multilevel"/>
+    <w:tmpl w:val="A17805F8"/>
+    <w:lvl w:ilvl="0">
+      <w:start w:val="1"/>
+      <w:numFmt w:val="bullet"/>
+      <w:lvlText w:val="·"/>
+      <w:lvlJc w:val="left"/>
+      <w:pPr>
+        <w:ind w:left="2160" w:hanging="360"/>
+      </w:pPr>
+      <w:rPr>
+        <w:rFonts w:ascii="Symbol" w:hAnsi="Symbol" w:hint="default"/>
+      </w:rPr>
+    </w:lvl>
+    <w:lvl w:ilvl="1">
+      <w:start w:val="1"/>
+      <w:numFmt w:val="bullet"/>
+      <w:lvlText w:val="o"/>
+      <w:lvlJc w:val="left"/>
+      <w:pPr>
+        <w:ind w:left="2880" w:hanging="360"/>
+      </w:pPr>
+      <w:rPr>
+        <w:rFonts w:ascii="Courier New" w:hAnsi="Courier New" w:cs="Courier New" w:hint="default"/>
+      </w:rPr>
+    </w:lvl>
+    <w:lvl w:ilvl="2">
+      <w:start w:val="1"/>
+      <w:numFmt w:val="bullet"/>
+      <w:lvlText w:val=""/>
+      <w:lvlJc w:val="left"/>
+      <w:pPr>
+        <w:ind w:left="3600" w:hanging="360"/>
+      </w:pPr>
+      <w:rPr>
+        <w:rFonts w:ascii="Wingdings" w:hAnsi="Wingdings" w:hint="default"/>
+      </w:rPr>
+    </w:lvl>
+    <w:lvl w:ilvl="3">
+      <w:start w:val="1"/>
+      <w:numFmt w:val="bullet"/>
+      <w:lvlText w:val=""/>
+      <w:lvlJc w:val="left"/>
+      <w:pPr>
+        <w:ind w:left="4320" w:hanging="360"/>
+      </w:pPr>
+      <w:rPr>
+        <w:rFonts w:ascii="Symbol" w:hAnsi="Symbol" w:hint="default"/>
+      </w:rPr>
+    </w:lvl>
+    <w:lvl w:ilvl="4">
+      <w:start w:val="1"/>
+      <w:numFmt w:val="bullet"/>
+      <w:lvlText w:val="o"/>
+      <w:lvlJc w:val="left"/>
+      <w:pPr>
+        <w:ind w:left="5040" w:hanging="360"/>
+      </w:pPr>
+      <w:rPr>
+        <w:rFonts w:ascii="Courier New" w:hAnsi="Courier New" w:cs="Courier New" w:hint="default"/>
+      </w:rPr>
+    </w:lvl>
+    <w:lvl w:ilvl="5">
+      <w:start w:val="1"/>
+      <w:numFmt w:val="bullet"/>
+      <w:lvlText w:val=""/>
+      <w:lvlJc w:val="left"/>
+      <w:pPr>
+        <w:ind w:left="5760" w:hanging="360"/>
+      </w:pPr>
+      <w:rPr>
+        <w:rFonts w:ascii="Wingdings" w:hAnsi="Wingdings" w:hint="default"/>
+      </w:rPr>
+    </w:lvl>
+    <w:lvl w:ilvl="6">
+      <w:start w:val="1"/>
+      <w:numFmt w:val="bullet"/>
+      <w:lvlText w:val=""/>
+      <w:lvlJc w:val="left"/>
+      <w:pPr>
+        <w:ind w:left="6480" w:hanging="360"/>
+      </w:pPr>
+      <w:rPr>
+        <w:rFonts w:ascii="Symbol" w:hAnsi="Symbol" w:hint="default"/>
+      </w:rPr>
+    </w:lvl>
+    <w:lvl w:ilvl="7">
+      <w:start w:val="1"/>
+      <w:numFmt w:val="bullet"/>
+      <w:lvlText w:val="o"/>
+      <w:lvlJc w:val="left"/>
+      <w:pPr>
+        <w:ind w:left="7200" w:hanging="360"/>
+      </w:pPr>
+      <w:rPr>
+        <w:rFonts w:ascii="Courier New" w:hAnsi="Courier New" w:cs="Courier New" w:hint="default"/>
+      </w:rPr>
+    </w:lvl>
+    <w:lvl w:ilvl="8">
+      <w:start w:val="1"/>
+      <w:numFmt w:val="bullet"/>
+      <w:lvlText w:val=""/>
+      <w:lvlJc w:val="left"/>
+      <w:pPr>
+        <w:ind w:left="7920" w:hanging="360"/>
+      </w:pPr>
+      <w:rPr>
+        <w:rFonts w:ascii="Wingdings" w:hAnsi="Wingdings" w:hint="default"/>
+      </w:rPr>
+    </w:lvl>
+  </w:abstractNum>
+  <w:abstractNum w:abstractNumId="35">
+    <w:nsid w:val="7A086A5F"/>
+    <w:multiLevelType w:val="multilevel"/>
+    <w:tmpl w:val="F83CD9A2"/>
+    <w:lvl w:ilvl="0">
+      <w:start w:val="1"/>
+      <w:numFmt w:val="bullet"/>
+      <w:lvlText w:val="ü"/>
+      <w:lvlJc w:val="left"/>
+      <w:pPr>
+        <w:ind w:left="1800" w:hanging="360"/>
+      </w:pPr>
+      <w:rPr>
+        <w:rFonts w:ascii="Wingdings" w:hAnsi="Wingdings" w:hint="default"/>
+      </w:rPr>
+    </w:lvl>
+    <w:lvl w:ilvl="1">
+      <w:start w:val="1"/>
+      <w:numFmt w:val="bullet"/>
+      <w:lvlText w:val="o"/>
+      <w:lvlJc w:val="left"/>
+      <w:pPr>
+        <w:ind w:left="2520" w:hanging="360"/>
+      </w:pPr>
+      <w:rPr>
+        <w:rFonts w:ascii="Courier New" w:hAnsi="Courier New" w:cs="Courier New" w:hint="default"/>
+      </w:rPr>
+    </w:lvl>
+    <w:lvl w:ilvl="2">
+      <w:start w:val="1"/>
+      <w:numFmt w:val="bullet"/>
+      <w:lvlText w:val=""/>
+      <w:lvlJc w:val="left"/>
+      <w:pPr>
+        <w:ind w:left="3240" w:hanging="360"/>
+      </w:pPr>
+      <w:rPr>
+        <w:rFonts w:ascii="Wingdings" w:hAnsi="Wingdings" w:hint="default"/>
+      </w:rPr>
+    </w:lvl>
+    <w:lvl w:ilvl="3">
+      <w:start w:val="1"/>
+      <w:numFmt w:val="bullet"/>
+      <w:lvlText w:val=""/>
+      <w:lvlJc w:val="left"/>
+      <w:pPr>
+        <w:ind w:left="3960" w:hanging="360"/>
+      </w:pPr>
+      <w:rPr>
+        <w:rFonts w:ascii="Symbol" w:hAnsi="Symbol" w:hint="default"/>
+      </w:rPr>
+    </w:lvl>
+    <w:lvl w:ilvl="4">
+      <w:start w:val="1"/>
+      <w:numFmt w:val="bullet"/>
+      <w:lvlText w:val="o"/>
+      <w:lvlJc w:val="left"/>
+      <w:pPr>
+        <w:ind w:left="4680" w:hanging="360"/>
+      </w:pPr>
+      <w:rPr>
+        <w:rFonts w:ascii="Courier New" w:hAnsi="Courier New" w:cs="Courier New" w:hint="default"/>
+      </w:rPr>
+    </w:lvl>
+    <w:lvl w:ilvl="5">
+      <w:start w:val="1"/>
+      <w:numFmt w:val="bullet"/>
+      <w:lvlText w:val=""/>
+      <w:lvlJc w:val="left"/>
+      <w:pPr>
+        <w:ind w:left="5400" w:hanging="360"/>
+      </w:pPr>
+      <w:rPr>
+        <w:rFonts w:ascii="Wingdings" w:hAnsi="Wingdings" w:hint="default"/>
+      </w:rPr>
+    </w:lvl>
+    <w:lvl w:ilvl="6">
+      <w:start w:val="1"/>
+      <w:numFmt w:val="bullet"/>
+      <w:lvlText w:val=""/>
+      <w:lvlJc w:val="left"/>
+      <w:pPr>
+        <w:ind w:left="6120" w:hanging="360"/>
+      </w:pPr>
+      <w:rPr>
+        <w:rFonts w:ascii="Symbol" w:hAnsi="Symbol" w:hint="default"/>
+      </w:rPr>
+    </w:lvl>
+    <w:lvl w:ilvl="7">
+      <w:start w:val="1"/>
+      <w:numFmt w:val="bullet"/>
+      <w:lvlText w:val="o"/>
+      <w:lvlJc w:val="left"/>
+      <w:pPr>
+        <w:ind w:left="6840" w:hanging="360"/>
+      </w:pPr>
+      <w:rPr>
+        <w:rFonts w:ascii="Courier New" w:hAnsi="Courier New" w:cs="Courier New" w:hint="default"/>
+      </w:rPr>
+    </w:lvl>
+    <w:lvl w:ilvl="8">
+      <w:start w:val="1"/>
+      <w:numFmt w:val="bullet"/>
+      <w:lvlText w:val=""/>
+      <w:lvlJc w:val="left"/>
+      <w:pPr>
+        <w:ind w:left="7560" w:hanging="360"/>
+      </w:pPr>
+      <w:rPr>
+        <w:rFonts w:ascii="Wingdings" w:hAnsi="Wingdings" w:hint="default"/>
+      </w:rPr>
+    </w:lvl>
+  </w:abstractNum>
+  <w:abstractNum w:abstractNumId="36">
     <w:nsid w:val="7A3C1F56"/>
     <w:multiLevelType w:val="multilevel"/>
     <w:tmpl w:val="042A001F"/>
@@ -10059,7 +13100,120 @@
       </w:pPr>
     </w:lvl>
   </w:abstractNum>
-  <w:abstractNum w:abstractNumId="27">
+  <w:abstractNum w:abstractNumId="37">
+    <w:nsid w:val="7A973394"/>
+    <w:multiLevelType w:val="multilevel"/>
+    <w:tmpl w:val="015C860A"/>
+    <w:lvl w:ilvl="0">
+      <w:start w:val="1"/>
+      <w:numFmt w:val="bullet"/>
+      <w:lvlText w:val=""/>
+      <w:lvlJc w:val="left"/>
+      <w:pPr>
+        <w:ind w:left="1202" w:hanging="360"/>
+      </w:pPr>
+      <w:rPr>
+        <w:rFonts w:ascii="Wingdings" w:hAnsi="Wingdings" w:hint="default"/>
+      </w:rPr>
+    </w:lvl>
+    <w:lvl w:ilvl="1">
+      <w:start w:val="1"/>
+      <w:numFmt w:val="bullet"/>
+      <w:lvlText w:val="o"/>
+      <w:lvlJc w:val="left"/>
+      <w:pPr>
+        <w:ind w:left="1922" w:hanging="360"/>
+      </w:pPr>
+      <w:rPr>
+        <w:rFonts w:ascii="Courier New" w:hAnsi="Courier New" w:cs="Courier New" w:hint="default"/>
+      </w:rPr>
+    </w:lvl>
+    <w:lvl w:ilvl="2">
+      <w:start w:val="1"/>
+      <w:numFmt w:val="bullet"/>
+      <w:lvlText w:val=""/>
+      <w:lvlJc w:val="left"/>
+      <w:pPr>
+        <w:ind w:left="2642" w:hanging="360"/>
+      </w:pPr>
+      <w:rPr>
+        <w:rFonts w:ascii="Wingdings" w:hAnsi="Wingdings" w:hint="default"/>
+      </w:rPr>
+    </w:lvl>
+    <w:lvl w:ilvl="3">
+      <w:start w:val="1"/>
+      <w:numFmt w:val="bullet"/>
+      <w:lvlText w:val=""/>
+      <w:lvlJc w:val="left"/>
+      <w:pPr>
+        <w:ind w:left="3362" w:hanging="360"/>
+      </w:pPr>
+      <w:rPr>
+        <w:rFonts w:ascii="Symbol" w:hAnsi="Symbol" w:hint="default"/>
+      </w:rPr>
+    </w:lvl>
+    <w:lvl w:ilvl="4">
+      <w:start w:val="1"/>
+      <w:numFmt w:val="bullet"/>
+      <w:lvlText w:val="o"/>
+      <w:lvlJc w:val="left"/>
+      <w:pPr>
+        <w:ind w:left="4082" w:hanging="360"/>
+      </w:pPr>
+      <w:rPr>
+        <w:rFonts w:ascii="Courier New" w:hAnsi="Courier New" w:cs="Courier New" w:hint="default"/>
+      </w:rPr>
+    </w:lvl>
+    <w:lvl w:ilvl="5">
+      <w:start w:val="1"/>
+      <w:numFmt w:val="bullet"/>
+      <w:lvlText w:val=""/>
+      <w:lvlJc w:val="left"/>
+      <w:pPr>
+        <w:ind w:left="4802" w:hanging="360"/>
+      </w:pPr>
+      <w:rPr>
+        <w:rFonts w:ascii="Wingdings" w:hAnsi="Wingdings" w:hint="default"/>
+      </w:rPr>
+    </w:lvl>
+    <w:lvl w:ilvl="6">
+      <w:start w:val="1"/>
+      <w:numFmt w:val="bullet"/>
+      <w:lvlText w:val=""/>
+      <w:lvlJc w:val="left"/>
+      <w:pPr>
+        <w:ind w:left="5522" w:hanging="360"/>
+      </w:pPr>
+      <w:rPr>
+        <w:rFonts w:ascii="Symbol" w:hAnsi="Symbol" w:hint="default"/>
+      </w:rPr>
+    </w:lvl>
+    <w:lvl w:ilvl="7">
+      <w:start w:val="1"/>
+      <w:numFmt w:val="bullet"/>
+      <w:lvlText w:val="o"/>
+      <w:lvlJc w:val="left"/>
+      <w:pPr>
+        <w:ind w:left="6242" w:hanging="360"/>
+      </w:pPr>
+      <w:rPr>
+        <w:rFonts w:ascii="Courier New" w:hAnsi="Courier New" w:cs="Courier New" w:hint="default"/>
+      </w:rPr>
+    </w:lvl>
+    <w:lvl w:ilvl="8">
+      <w:start w:val="1"/>
+      <w:numFmt w:val="bullet"/>
+      <w:lvlText w:val=""/>
+      <w:lvlJc w:val="left"/>
+      <w:pPr>
+        <w:ind w:left="6962" w:hanging="360"/>
+      </w:pPr>
+      <w:rPr>
+        <w:rFonts w:ascii="Wingdings" w:hAnsi="Wingdings" w:hint="default"/>
+      </w:rPr>
+    </w:lvl>
+  </w:abstractNum>
+  <w:abstractNum w:abstractNumId="38">
     <w:nsid w:val="7CFA632C"/>
     <w:multiLevelType w:val="hybridMultilevel"/>
     <w:tmpl w:val="4A309A84"/>
@@ -10172,7 +13326,7 @@
       </w:rPr>
     </w:lvl>
   </w:abstractNum>
-  <w:abstractNum w:abstractNumId="28">
+  <w:abstractNum w:abstractNumId="39">
     <w:nsid w:val="7DEC09E1"/>
     <w:multiLevelType w:val="hybridMultilevel"/>
     <w:tmpl w:val="690EB3D2"/>
@@ -10286,91 +13440,205 @@
     </w:lvl>
   </w:abstractNum>
   <w:num w:numId="1">
+    <w:abstractNumId w:val="36"/>
+  </w:num>
+  <w:num w:numId="2">
+    <w:abstractNumId w:val="12"/>
+  </w:num>
+  <w:num w:numId="3">
+    <w:abstractNumId w:val="6"/>
+  </w:num>
+  <w:num w:numId="4">
     <w:abstractNumId w:val="26"/>
   </w:num>
-  <w:num w:numId="2">
+  <w:num w:numId="5">
+    <w:abstractNumId w:val="10"/>
+  </w:num>
+  <w:num w:numId="6">
+    <w:abstractNumId w:val="30"/>
+  </w:num>
+  <w:num w:numId="7">
+    <w:abstractNumId w:val="1"/>
+  </w:num>
+  <w:num w:numId="8">
+    <w:abstractNumId w:val="19"/>
+  </w:num>
+  <w:num w:numId="9">
+    <w:abstractNumId w:val="21"/>
+  </w:num>
+  <w:num w:numId="10">
+    <w:abstractNumId w:val="23"/>
+  </w:num>
+  <w:num w:numId="11">
+    <w:abstractNumId w:val="31"/>
+  </w:num>
+  <w:num w:numId="12">
+    <w:abstractNumId w:val="17"/>
+  </w:num>
+  <w:num w:numId="13">
+    <w:abstractNumId w:val="11"/>
+  </w:num>
+  <w:num w:numId="14">
+    <w:abstractNumId w:val="32"/>
+  </w:num>
+  <w:num w:numId="15">
+    <w:abstractNumId w:val="2"/>
+  </w:num>
+  <w:num w:numId="16">
+    <w:abstractNumId w:val="33"/>
+  </w:num>
+  <w:num w:numId="17">
+    <w:abstractNumId w:val="7"/>
+  </w:num>
+  <w:num w:numId="18">
     <w:abstractNumId w:val="9"/>
   </w:num>
-  <w:num w:numId="3">
+  <w:num w:numId="19">
     <w:abstractNumId w:val="4"/>
   </w:num>
-  <w:num w:numId="4">
-    <w:abstractNumId w:val="20"/>
+  <w:num w:numId="20">
+    <w:abstractNumId w:val="5"/>
   </w:num>
-  <w:num w:numId="5">
-    <w:abstractNumId w:val="7"/>
+  <w:num w:numId="21">
+    <w:abstractNumId w:val="16"/>
   </w:num>
-  <w:num w:numId="6">
+  <w:num w:numId="22">
+    <w:abstractNumId w:val="13"/>
+  </w:num>
+  <w:num w:numId="23">
+    <w:abstractNumId w:val="15"/>
+  </w:num>
+  <w:num w:numId="24">
+    <w:abstractNumId w:val="14"/>
+  </w:num>
+  <w:num w:numId="25">
     <w:abstractNumId w:val="22"/>
   </w:num>
-  <w:num w:numId="7">
+  <w:num w:numId="26">
+    <w:abstractNumId w:val="24"/>
+  </w:num>
+  <w:num w:numId="27">
+    <w:abstractNumId w:val="39"/>
+  </w:num>
+  <w:num w:numId="28">
+    <w:abstractNumId w:val="29"/>
+  </w:num>
+  <w:num w:numId="29">
+    <w:abstractNumId w:val="38"/>
+  </w:num>
+  <w:num w:numId="30">
     <w:abstractNumId w:val="0"/>
   </w:num>
-  <w:num w:numId="8">
-    <w:abstractNumId w:val="15"/>
+  <w:num w:numId="31">
+    <w:abstractNumId w:val="20"/>
+    <w:lvlOverride w:ilvl="0"/>
+    <w:lvlOverride w:ilvl="1"/>
+    <w:lvlOverride w:ilvl="2"/>
+    <w:lvlOverride w:ilvl="3"/>
+    <w:lvlOverride w:ilvl="4"/>
+    <w:lvlOverride w:ilvl="5"/>
+    <w:lvlOverride w:ilvl="6"/>
+    <w:lvlOverride w:ilvl="7"/>
+    <w:lvlOverride w:ilvl="8"/>
   </w:num>
-  <w:num w:numId="9">
-    <w:abstractNumId w:val="16"/>
+  <w:num w:numId="32">
+    <w:abstractNumId w:val="37"/>
+    <w:lvlOverride w:ilvl="0"/>
+    <w:lvlOverride w:ilvl="1"/>
+    <w:lvlOverride w:ilvl="2"/>
+    <w:lvlOverride w:ilvl="3"/>
+    <w:lvlOverride w:ilvl="4"/>
+    <w:lvlOverride w:ilvl="5"/>
+    <w:lvlOverride w:ilvl="6"/>
+    <w:lvlOverride w:ilvl="7"/>
+    <w:lvlOverride w:ilvl="8"/>
   </w:num>
-  <w:num w:numId="10">
+  <w:num w:numId="33">
     <w:abstractNumId w:val="18"/>
+    <w:lvlOverride w:ilvl="0"/>
+    <w:lvlOverride w:ilvl="1"/>
+    <w:lvlOverride w:ilvl="2"/>
+    <w:lvlOverride w:ilvl="3"/>
+    <w:lvlOverride w:ilvl="4"/>
+    <w:lvlOverride w:ilvl="5"/>
+    <w:lvlOverride w:ilvl="6"/>
+    <w:lvlOverride w:ilvl="7"/>
+    <w:lvlOverride w:ilvl="8"/>
   </w:num>
-  <w:num w:numId="11">
-    <w:abstractNumId w:val="23"/>
+  <w:num w:numId="34">
+    <w:abstractNumId w:val="34"/>
+    <w:lvlOverride w:ilvl="0"/>
+    <w:lvlOverride w:ilvl="1"/>
+    <w:lvlOverride w:ilvl="2"/>
+    <w:lvlOverride w:ilvl="3"/>
+    <w:lvlOverride w:ilvl="4"/>
+    <w:lvlOverride w:ilvl="5"/>
+    <w:lvlOverride w:ilvl="6"/>
+    <w:lvlOverride w:ilvl="7"/>
+    <w:lvlOverride w:ilvl="8"/>
   </w:num>
-  <w:num w:numId="12">
-    <w:abstractNumId w:val="14"/>
+  <w:num w:numId="35">
+    <w:abstractNumId w:val="25"/>
+    <w:lvlOverride w:ilvl="0"/>
+    <w:lvlOverride w:ilvl="1"/>
+    <w:lvlOverride w:ilvl="2"/>
+    <w:lvlOverride w:ilvl="3"/>
+    <w:lvlOverride w:ilvl="4"/>
+    <w:lvlOverride w:ilvl="5"/>
+    <w:lvlOverride w:ilvl="6"/>
+    <w:lvlOverride w:ilvl="7"/>
+    <w:lvlOverride w:ilvl="8"/>
   </w:num>
-  <w:num w:numId="13">
+  <w:num w:numId="36">
     <w:abstractNumId w:val="8"/>
+    <w:lvlOverride w:ilvl="0"/>
+    <w:lvlOverride w:ilvl="1"/>
+    <w:lvlOverride w:ilvl="2"/>
+    <w:lvlOverride w:ilvl="3"/>
+    <w:lvlOverride w:ilvl="4"/>
+    <w:lvlOverride w:ilvl="5"/>
+    <w:lvlOverride w:ilvl="6"/>
+    <w:lvlOverride w:ilvl="7"/>
+    <w:lvlOverride w:ilvl="8"/>
   </w:num>
-  <w:num w:numId="14">
-    <w:abstractNumId w:val="24"/>
+  <w:num w:numId="37">
+    <w:abstractNumId w:val="28"/>
+    <w:lvlOverride w:ilvl="0"/>
+    <w:lvlOverride w:ilvl="1"/>
+    <w:lvlOverride w:ilvl="2"/>
+    <w:lvlOverride w:ilvl="3"/>
+    <w:lvlOverride w:ilvl="4"/>
+    <w:lvlOverride w:ilvl="5"/>
+    <w:lvlOverride w:ilvl="6"/>
+    <w:lvlOverride w:ilvl="7"/>
+    <w:lvlOverride w:ilvl="8"/>
   </w:num>
-  <w:num w:numId="15">
-    <w:abstractNumId w:val="1"/>
+  <w:num w:numId="38">
+    <w:abstractNumId w:val="35"/>
+    <w:lvlOverride w:ilvl="0"/>
+    <w:lvlOverride w:ilvl="1"/>
+    <w:lvlOverride w:ilvl="2"/>
+    <w:lvlOverride w:ilvl="3"/>
+    <w:lvlOverride w:ilvl="4"/>
+    <w:lvlOverride w:ilvl="5"/>
+    <w:lvlOverride w:ilvl="6"/>
+    <w:lvlOverride w:ilvl="7"/>
+    <w:lvlOverride w:ilvl="8"/>
   </w:num>
-  <w:num w:numId="16">
-    <w:abstractNumId w:val="25"/>
+  <w:num w:numId="39">
+    <w:abstractNumId w:val="27"/>
+    <w:lvlOverride w:ilvl="0"/>
+    <w:lvlOverride w:ilvl="1"/>
+    <w:lvlOverride w:ilvl="2"/>
+    <w:lvlOverride w:ilvl="3"/>
+    <w:lvlOverride w:ilvl="4"/>
+    <w:lvlOverride w:ilvl="5"/>
+    <w:lvlOverride w:ilvl="6"/>
+    <w:lvlOverride w:ilvl="7"/>
+    <w:lvlOverride w:ilvl="8"/>
   </w:num>
-  <w:num w:numId="17">
-    <w:abstractNumId w:val="5"/>
-  </w:num>
-  <w:num w:numId="18">
-    <w:abstractNumId w:val="6"/>
-  </w:num>
-  <w:num w:numId="19">
-    <w:abstractNumId w:val="2"/>
-  </w:num>
-  <w:num w:numId="20">
+  <w:num w:numId="40">
     <w:abstractNumId w:val="3"/>
-  </w:num>
-  <w:num w:numId="21">
-    <w:abstractNumId w:val="13"/>
-  </w:num>
-  <w:num w:numId="22">
-    <w:abstractNumId w:val="10"/>
-  </w:num>
-  <w:num w:numId="23">
-    <w:abstractNumId w:val="12"/>
-  </w:num>
-  <w:num w:numId="24">
-    <w:abstractNumId w:val="11"/>
-  </w:num>
-  <w:num w:numId="25">
-    <w:abstractNumId w:val="17"/>
-  </w:num>
-  <w:num w:numId="26">
-    <w:abstractNumId w:val="19"/>
-  </w:num>
-  <w:num w:numId="27">
-    <w:abstractNumId w:val="28"/>
-  </w:num>
-  <w:num w:numId="28">
-    <w:abstractNumId w:val="21"/>
-  </w:num>
-  <w:num w:numId="29">
-    <w:abstractNumId w:val="27"/>
   </w:num>
 </w:numbering>
 </file>
@@ -10661,7 +13929,6 @@
     <w:next w:val="Normal"/>
     <w:link w:val="Heading5Char"/>
     <w:uiPriority w:val="9"/>
-    <w:semiHidden/>
     <w:unhideWhenUsed/>
     <w:qFormat/>
     <w:rsid w:val="002B79D7"/>
@@ -10961,7 +14228,6 @@
     <w:basedOn w:val="DefaultParagraphFont"/>
     <w:link w:val="Heading5"/>
     <w:uiPriority w:val="9"/>
-    <w:semiHidden/>
     <w:rsid w:val="002B79D7"/>
     <w:rPr>
       <w:rFonts w:asciiTheme="majorHAnsi" w:eastAsiaTheme="majorEastAsia" w:hAnsiTheme="majorHAnsi" w:cstheme="majorBidi"/>
@@ -11337,7 +14603,6 @@
     <w:next w:val="Normal"/>
     <w:link w:val="Heading5Char"/>
     <w:uiPriority w:val="9"/>
-    <w:semiHidden/>
     <w:unhideWhenUsed/>
     <w:qFormat/>
     <w:rsid w:val="002B79D7"/>
@@ -11637,7 +14902,6 @@
     <w:basedOn w:val="DefaultParagraphFont"/>
     <w:link w:val="Heading5"/>
     <w:uiPriority w:val="9"/>
-    <w:semiHidden/>
     <w:rsid w:val="002B79D7"/>
     <w:rPr>
       <w:rFonts w:asciiTheme="majorHAnsi" w:eastAsiaTheme="majorEastAsia" w:hAnsiTheme="majorHAnsi" w:cstheme="majorBidi"/>
@@ -12017,7 +15281,7 @@
 </file>
 
 <file path=customXml/itemProps1.xml><?xml version="1.0" encoding="utf-8"?>
-<ds:datastoreItem xmlns:ds="http://schemas.openxmlformats.org/officeDocument/2006/customXml" ds:itemID="{C241A28B-208F-4BC3-BCC8-BFC4FF1B3A0B}">
+<ds:datastoreItem xmlns:ds="http://schemas.openxmlformats.org/officeDocument/2006/customXml" ds:itemID="{7BF9DD6B-6311-450C-9A73-D1BBD9E2E121}">
   <ds:schemaRefs>
     <ds:schemaRef ds:uri="http://schemas.openxmlformats.org/officeDocument/2006/bibliography"/>
   </ds:schemaRefs>

</xml_diff>